<commit_message>
Stable version of code and documentation.
</commit_message>
<xml_diff>
--- a/Bitbucket/Documentation/Bitbucket Activities Guide.docx
+++ b/Bitbucket/Documentation/Bitbucket Activities Guide.docx
@@ -98,26 +98,26 @@
           <w:lang w:eastAsia="en-AU"/>
         </w:rPr>
       </w:pPr>
+    </w:p>
+    <w:p>
+      <w:pPr>
+        <w:rPr>
+          <w:rFonts w:eastAsia="Times New Roman"/>
+          <w:b/>
+          <w:lang w:eastAsia="en-AU"/>
+        </w:rPr>
+      </w:pPr>
+    </w:p>
+    <w:p>
+      <w:pPr>
+        <w:rPr>
+          <w:rFonts w:eastAsia="Times New Roman"/>
+          <w:b/>
+          <w:lang w:eastAsia="en-AU"/>
+        </w:rPr>
+      </w:pPr>
       <w:bookmarkStart w:id="0" w:name="_GoBack"/>
       <w:bookmarkEnd w:id="0"/>
-    </w:p>
-    <w:p>
-      <w:pPr>
-        <w:rPr>
-          <w:rFonts w:eastAsia="Times New Roman"/>
-          <w:b/>
-          <w:lang w:eastAsia="en-AU"/>
-        </w:rPr>
-      </w:pPr>
-    </w:p>
-    <w:p>
-      <w:pPr>
-        <w:rPr>
-          <w:rFonts w:eastAsia="Times New Roman"/>
-          <w:b/>
-          <w:lang w:eastAsia="en-AU"/>
-        </w:rPr>
-      </w:pPr>
     </w:p>
     <w:p>
       <w:pPr>
@@ -430,7 +430,7 @@
           <w:r>
             <w:fldChar w:fldCharType="separate"/>
           </w:r>
-          <w:hyperlink w:anchor="_Toc38224221" w:history="1">
+          <w:hyperlink w:anchor="_Toc38224994" w:history="1">
             <w:r>
               <w:rPr>
                 <w:rStyle w:val="Hyperlink"/>
@@ -478,7 +478,7 @@
                 <w:noProof/>
                 <w:webHidden/>
               </w:rPr>
-              <w:instrText xml:space="preserve"> PAGEREF _Toc38224221 \h </w:instrText>
+              <w:instrText xml:space="preserve"> PAGEREF _Toc38224994 \h </w:instrText>
             </w:r>
             <w:r>
               <w:rPr>
@@ -524,7 +524,7 @@
               <w:lang w:eastAsia="en-AU"/>
             </w:rPr>
           </w:pPr>
-          <w:hyperlink w:anchor="_Toc38224222" w:history="1">
+          <w:hyperlink w:anchor="_Toc38224995" w:history="1">
             <w:r>
               <w:rPr>
                 <w:rStyle w:val="Hyperlink"/>
@@ -570,7 +570,7 @@
                 <w:noProof/>
                 <w:webHidden/>
               </w:rPr>
-              <w:instrText xml:space="preserve"> PAGEREF _Toc38224222 \h </w:instrText>
+              <w:instrText xml:space="preserve"> PAGEREF _Toc38224995 \h </w:instrText>
             </w:r>
             <w:r>
               <w:rPr>
@@ -616,7 +616,7 @@
               <w:lang w:eastAsia="en-AU"/>
             </w:rPr>
           </w:pPr>
-          <w:hyperlink w:anchor="_Toc38224223" w:history="1">
+          <w:hyperlink w:anchor="_Toc38224996" w:history="1">
             <w:r>
               <w:rPr>
                 <w:rStyle w:val="Hyperlink"/>
@@ -664,7 +664,7 @@
                 <w:noProof/>
                 <w:webHidden/>
               </w:rPr>
-              <w:instrText xml:space="preserve"> PAGEREF _Toc38224223 \h </w:instrText>
+              <w:instrText xml:space="preserve"> PAGEREF _Toc38224996 \h </w:instrText>
             </w:r>
             <w:r>
               <w:rPr>
@@ -710,7 +710,7 @@
               <w:lang w:eastAsia="en-AU"/>
             </w:rPr>
           </w:pPr>
-          <w:hyperlink w:anchor="_Toc38224224" w:history="1">
+          <w:hyperlink w:anchor="_Toc38224997" w:history="1">
             <w:r>
               <w:rPr>
                 <w:rStyle w:val="Hyperlink"/>
@@ -758,7 +758,7 @@
                 <w:noProof/>
                 <w:webHidden/>
               </w:rPr>
-              <w:instrText xml:space="preserve"> PAGEREF _Toc38224224 \h </w:instrText>
+              <w:instrText xml:space="preserve"> PAGEREF _Toc38224997 \h </w:instrText>
             </w:r>
             <w:r>
               <w:rPr>
@@ -802,7 +802,7 @@
               <w:lang w:eastAsia="en-AU"/>
             </w:rPr>
           </w:pPr>
-          <w:hyperlink w:anchor="_Toc38224225" w:history="1">
+          <w:hyperlink w:anchor="_Toc38224998" w:history="1">
             <w:r>
               <w:rPr>
                 <w:rStyle w:val="Hyperlink"/>
@@ -829,7 +829,7 @@
                 <w:noProof/>
                 <w:webHidden/>
               </w:rPr>
-              <w:instrText xml:space="preserve"> PAGEREF _Toc38224225 \h </w:instrText>
+              <w:instrText xml:space="preserve"> PAGEREF _Toc38224998 \h </w:instrText>
             </w:r>
             <w:r>
               <w:rPr>
@@ -873,7 +873,7 @@
               <w:lang w:eastAsia="en-AU"/>
             </w:rPr>
           </w:pPr>
-          <w:hyperlink w:anchor="_Toc38224226" w:history="1">
+          <w:hyperlink w:anchor="_Toc38224999" w:history="1">
             <w:r>
               <w:rPr>
                 <w:rStyle w:val="Hyperlink"/>
@@ -902,7 +902,7 @@
                 <w:noProof/>
                 <w:webHidden/>
               </w:rPr>
-              <w:instrText xml:space="preserve"> PAGEREF _Toc38224226 \h </w:instrText>
+              <w:instrText xml:space="preserve"> PAGEREF _Toc38224999 \h </w:instrText>
             </w:r>
             <w:r>
               <w:rPr>
@@ -946,7 +946,7 @@
               <w:lang w:eastAsia="en-AU"/>
             </w:rPr>
           </w:pPr>
-          <w:hyperlink w:anchor="_Toc38224227" w:history="1">
+          <w:hyperlink w:anchor="_Toc38225000" w:history="1">
             <w:r>
               <w:rPr>
                 <w:rStyle w:val="Hyperlink"/>
@@ -974,7 +974,7 @@
                 <w:noProof/>
                 <w:webHidden/>
               </w:rPr>
-              <w:instrText xml:space="preserve"> PAGEREF _Toc38224227 \h </w:instrText>
+              <w:instrText xml:space="preserve"> PAGEREF _Toc38225000 \h </w:instrText>
             </w:r>
             <w:r>
               <w:rPr>
@@ -1020,7 +1020,7 @@
               <w:lang w:eastAsia="en-AU"/>
             </w:rPr>
           </w:pPr>
-          <w:hyperlink w:anchor="_Toc38224228" w:history="1">
+          <w:hyperlink w:anchor="_Toc38225001" w:history="1">
             <w:r>
               <w:rPr>
                 <w:rStyle w:val="Hyperlink"/>
@@ -1068,7 +1068,7 @@
                 <w:noProof/>
                 <w:webHidden/>
               </w:rPr>
-              <w:instrText xml:space="preserve"> PAGEREF _Toc38224228 \h </w:instrText>
+              <w:instrText xml:space="preserve"> PAGEREF _Toc38225001 \h </w:instrText>
             </w:r>
             <w:r>
               <w:rPr>
@@ -1112,7 +1112,7 @@
               <w:lang w:eastAsia="en-AU"/>
             </w:rPr>
           </w:pPr>
-          <w:hyperlink w:anchor="_Toc38224229" w:history="1">
+          <w:hyperlink w:anchor="_Toc38225002" w:history="1">
             <w:r>
               <w:rPr>
                 <w:rStyle w:val="Hyperlink"/>
@@ -1139,7 +1139,7 @@
                 <w:noProof/>
                 <w:webHidden/>
               </w:rPr>
-              <w:instrText xml:space="preserve"> PAGEREF _Toc38224229 \h </w:instrText>
+              <w:instrText xml:space="preserve"> PAGEREF _Toc38225002 \h </w:instrText>
             </w:r>
             <w:r>
               <w:rPr>
@@ -1183,7 +1183,7 @@
               <w:lang w:eastAsia="en-AU"/>
             </w:rPr>
           </w:pPr>
-          <w:hyperlink w:anchor="_Toc38224230" w:history="1">
+          <w:hyperlink w:anchor="_Toc38225003" w:history="1">
             <w:r>
               <w:rPr>
                 <w:rStyle w:val="Hyperlink"/>
@@ -1212,7 +1212,7 @@
                 <w:noProof/>
                 <w:webHidden/>
               </w:rPr>
-              <w:instrText xml:space="preserve"> PAGEREF _Toc38224230 \h </w:instrText>
+              <w:instrText xml:space="preserve"> PAGEREF _Toc38225003 \h </w:instrText>
             </w:r>
             <w:r>
               <w:rPr>
@@ -1256,7 +1256,7 @@
               <w:lang w:eastAsia="en-AU"/>
             </w:rPr>
           </w:pPr>
-          <w:hyperlink w:anchor="_Toc38224231" w:history="1">
+          <w:hyperlink w:anchor="_Toc38225004" w:history="1">
             <w:r>
               <w:rPr>
                 <w:rStyle w:val="Hyperlink"/>
@@ -1285,7 +1285,7 @@
                 <w:noProof/>
                 <w:webHidden/>
               </w:rPr>
-              <w:instrText xml:space="preserve"> PAGEREF _Toc38224231 \h </w:instrText>
+              <w:instrText xml:space="preserve"> PAGEREF _Toc38225004 \h </w:instrText>
             </w:r>
             <w:r>
               <w:rPr>
@@ -1331,7 +1331,7 @@
               <w:lang w:eastAsia="en-AU"/>
             </w:rPr>
           </w:pPr>
-          <w:hyperlink w:anchor="_Toc38224232" w:history="1">
+          <w:hyperlink w:anchor="_Toc38225005" w:history="1">
             <w:r>
               <w:rPr>
                 <w:rStyle w:val="Hyperlink"/>
@@ -1379,7 +1379,7 @@
                 <w:noProof/>
                 <w:webHidden/>
               </w:rPr>
-              <w:instrText xml:space="preserve"> PAGEREF _Toc38224232 \h </w:instrText>
+              <w:instrText xml:space="preserve"> PAGEREF _Toc38225005 \h </w:instrText>
             </w:r>
             <w:r>
               <w:rPr>
@@ -1423,7 +1423,7 @@
               <w:lang w:eastAsia="en-AU"/>
             </w:rPr>
           </w:pPr>
-          <w:hyperlink w:anchor="_Toc38224233" w:history="1">
+          <w:hyperlink w:anchor="_Toc38225006" w:history="1">
             <w:r>
               <w:rPr>
                 <w:rStyle w:val="Hyperlink"/>
@@ -1450,7 +1450,7 @@
                 <w:noProof/>
                 <w:webHidden/>
               </w:rPr>
-              <w:instrText xml:space="preserve"> PAGEREF _Toc38224233 \h </w:instrText>
+              <w:instrText xml:space="preserve"> PAGEREF _Toc38225006 \h </w:instrText>
             </w:r>
             <w:r>
               <w:rPr>
@@ -1494,7 +1494,7 @@
               <w:lang w:eastAsia="en-AU"/>
             </w:rPr>
           </w:pPr>
-          <w:hyperlink w:anchor="_Toc38224234" w:history="1">
+          <w:hyperlink w:anchor="_Toc38225007" w:history="1">
             <w:r>
               <w:rPr>
                 <w:rStyle w:val="Hyperlink"/>
@@ -1523,7 +1523,7 @@
                 <w:noProof/>
                 <w:webHidden/>
               </w:rPr>
-              <w:instrText xml:space="preserve"> PAGEREF _Toc38224234 \h </w:instrText>
+              <w:instrText xml:space="preserve"> PAGEREF _Toc38225007 \h </w:instrText>
             </w:r>
             <w:r>
               <w:rPr>
@@ -1567,7 +1567,7 @@
               <w:lang w:eastAsia="en-AU"/>
             </w:rPr>
           </w:pPr>
-          <w:hyperlink w:anchor="_Toc38224235" w:history="1">
+          <w:hyperlink w:anchor="_Toc38225008" w:history="1">
             <w:r>
               <w:rPr>
                 <w:rStyle w:val="Hyperlink"/>
@@ -1596,7 +1596,7 @@
                 <w:noProof/>
                 <w:webHidden/>
               </w:rPr>
-              <w:instrText xml:space="preserve"> PAGEREF _Toc38224235 \h </w:instrText>
+              <w:instrText xml:space="preserve"> PAGEREF _Toc38225008 \h </w:instrText>
             </w:r>
             <w:r>
               <w:rPr>
@@ -1642,7 +1642,7 @@
               <w:lang w:eastAsia="en-AU"/>
             </w:rPr>
           </w:pPr>
-          <w:hyperlink w:anchor="_Toc38224236" w:history="1">
+          <w:hyperlink w:anchor="_Toc38225009" w:history="1">
             <w:r>
               <w:rPr>
                 <w:rStyle w:val="Hyperlink"/>
@@ -1690,7 +1690,7 @@
                 <w:noProof/>
                 <w:webHidden/>
               </w:rPr>
-              <w:instrText xml:space="preserve"> PAGEREF _Toc38224236 \h </w:instrText>
+              <w:instrText xml:space="preserve"> PAGEREF _Toc38225009 \h </w:instrText>
             </w:r>
             <w:r>
               <w:rPr>
@@ -1734,7 +1734,7 @@
               <w:lang w:eastAsia="en-AU"/>
             </w:rPr>
           </w:pPr>
-          <w:hyperlink w:anchor="_Toc38224237" w:history="1">
+          <w:hyperlink w:anchor="_Toc38225010" w:history="1">
             <w:r>
               <w:rPr>
                 <w:rStyle w:val="Hyperlink"/>
@@ -1761,7 +1761,7 @@
                 <w:noProof/>
                 <w:webHidden/>
               </w:rPr>
-              <w:instrText xml:space="preserve"> PAGEREF _Toc38224237 \h </w:instrText>
+              <w:instrText xml:space="preserve"> PAGEREF _Toc38225010 \h </w:instrText>
             </w:r>
             <w:r>
               <w:rPr>
@@ -1805,7 +1805,7 @@
               <w:lang w:eastAsia="en-AU"/>
             </w:rPr>
           </w:pPr>
-          <w:hyperlink w:anchor="_Toc38224238" w:history="1">
+          <w:hyperlink w:anchor="_Toc38225011" w:history="1">
             <w:r>
               <w:rPr>
                 <w:rStyle w:val="Hyperlink"/>
@@ -1834,7 +1834,7 @@
                 <w:noProof/>
                 <w:webHidden/>
               </w:rPr>
-              <w:instrText xml:space="preserve"> PAGEREF _Toc38224238 \h </w:instrText>
+              <w:instrText xml:space="preserve"> PAGEREF _Toc38225011 \h </w:instrText>
             </w:r>
             <w:r>
               <w:rPr>
@@ -1878,7 +1878,7 @@
               <w:lang w:eastAsia="en-AU"/>
             </w:rPr>
           </w:pPr>
-          <w:hyperlink w:anchor="_Toc38224239" w:history="1">
+          <w:hyperlink w:anchor="_Toc38225012" w:history="1">
             <w:r>
               <w:rPr>
                 <w:rStyle w:val="Hyperlink"/>
@@ -1907,7 +1907,7 @@
                 <w:noProof/>
                 <w:webHidden/>
               </w:rPr>
-              <w:instrText xml:space="preserve"> PAGEREF _Toc38224239 \h </w:instrText>
+              <w:instrText xml:space="preserve"> PAGEREF _Toc38225012 \h </w:instrText>
             </w:r>
             <w:r>
               <w:rPr>
@@ -1953,7 +1953,7 @@
               <w:lang w:eastAsia="en-AU"/>
             </w:rPr>
           </w:pPr>
-          <w:hyperlink w:anchor="_Toc38224240" w:history="1">
+          <w:hyperlink w:anchor="_Toc38225013" w:history="1">
             <w:r>
               <w:rPr>
                 <w:rStyle w:val="Hyperlink"/>
@@ -2001,7 +2001,7 @@
                 <w:noProof/>
                 <w:webHidden/>
               </w:rPr>
-              <w:instrText xml:space="preserve"> PAGEREF _Toc38224240 \h </w:instrText>
+              <w:instrText xml:space="preserve"> PAGEREF _Toc38225013 \h </w:instrText>
             </w:r>
             <w:r>
               <w:rPr>
@@ -2045,7 +2045,7 @@
               <w:lang w:eastAsia="en-AU"/>
             </w:rPr>
           </w:pPr>
-          <w:hyperlink w:anchor="_Toc38224241" w:history="1">
+          <w:hyperlink w:anchor="_Toc38225014" w:history="1">
             <w:r>
               <w:rPr>
                 <w:rStyle w:val="Hyperlink"/>
@@ -2072,7 +2072,7 @@
                 <w:noProof/>
                 <w:webHidden/>
               </w:rPr>
-              <w:instrText xml:space="preserve"> PAGEREF _Toc38224241 \h </w:instrText>
+              <w:instrText xml:space="preserve"> PAGEREF _Toc38225014 \h </w:instrText>
             </w:r>
             <w:r>
               <w:rPr>
@@ -2116,7 +2116,7 @@
               <w:lang w:eastAsia="en-AU"/>
             </w:rPr>
           </w:pPr>
-          <w:hyperlink w:anchor="_Toc38224242" w:history="1">
+          <w:hyperlink w:anchor="_Toc38225015" w:history="1">
             <w:r>
               <w:rPr>
                 <w:rStyle w:val="Hyperlink"/>
@@ -2143,7 +2143,7 @@
                 <w:noProof/>
                 <w:webHidden/>
               </w:rPr>
-              <w:instrText xml:space="preserve"> PAGEREF _Toc38224242 \h </w:instrText>
+              <w:instrText xml:space="preserve"> PAGEREF _Toc38225015 \h </w:instrText>
             </w:r>
             <w:r>
               <w:rPr>
@@ -2187,7 +2187,7 @@
               <w:lang w:eastAsia="en-AU"/>
             </w:rPr>
           </w:pPr>
-          <w:hyperlink w:anchor="_Toc38224243" w:history="1">
+          <w:hyperlink w:anchor="_Toc38225016" w:history="1">
             <w:r>
               <w:rPr>
                 <w:rStyle w:val="Hyperlink"/>
@@ -2216,7 +2216,7 @@
                 <w:noProof/>
                 <w:webHidden/>
               </w:rPr>
-              <w:instrText xml:space="preserve"> PAGEREF _Toc38224243 \h </w:instrText>
+              <w:instrText xml:space="preserve"> PAGEREF _Toc38225016 \h </w:instrText>
             </w:r>
             <w:r>
               <w:rPr>
@@ -2262,7 +2262,7 @@
               <w:lang w:eastAsia="en-AU"/>
             </w:rPr>
           </w:pPr>
-          <w:hyperlink w:anchor="_Toc38224244" w:history="1">
+          <w:hyperlink w:anchor="_Toc38225017" w:history="1">
             <w:r>
               <w:rPr>
                 <w:rStyle w:val="Hyperlink"/>
@@ -2310,7 +2310,7 @@
                 <w:noProof/>
                 <w:webHidden/>
               </w:rPr>
-              <w:instrText xml:space="preserve"> PAGEREF _Toc38224244 \h </w:instrText>
+              <w:instrText xml:space="preserve"> PAGEREF _Toc38225017 \h </w:instrText>
             </w:r>
             <w:r>
               <w:rPr>
@@ -2356,7 +2356,7 @@
               <w:lang w:eastAsia="en-AU"/>
             </w:rPr>
           </w:pPr>
-          <w:hyperlink w:anchor="_Toc38224245" w:history="1">
+          <w:hyperlink w:anchor="_Toc38225018" w:history="1">
             <w:r>
               <w:rPr>
                 <w:rStyle w:val="Hyperlink"/>
@@ -2402,7 +2402,7 @@
                 <w:noProof/>
                 <w:webHidden/>
               </w:rPr>
-              <w:instrText xml:space="preserve"> PAGEREF _Toc38224245 \h </w:instrText>
+              <w:instrText xml:space="preserve"> PAGEREF _Toc38225018 \h </w:instrText>
             </w:r>
             <w:r>
               <w:rPr>
@@ -2448,7 +2448,7 @@
               <w:lang w:eastAsia="en-AU"/>
             </w:rPr>
           </w:pPr>
-          <w:hyperlink w:anchor="_Toc38224246" w:history="1">
+          <w:hyperlink w:anchor="_Toc38225019" w:history="1">
             <w:r>
               <w:rPr>
                 <w:rStyle w:val="Hyperlink"/>
@@ -2496,7 +2496,7 @@
                 <w:noProof/>
                 <w:webHidden/>
               </w:rPr>
-              <w:instrText xml:space="preserve"> PAGEREF _Toc38224246 \h </w:instrText>
+              <w:instrText xml:space="preserve"> PAGEREF _Toc38225019 \h </w:instrText>
             </w:r>
             <w:r>
               <w:rPr>
@@ -2542,7 +2542,7 @@
               <w:lang w:eastAsia="en-AU"/>
             </w:rPr>
           </w:pPr>
-          <w:hyperlink w:anchor="_Toc38224247" w:history="1">
+          <w:hyperlink w:anchor="_Toc38225020" w:history="1">
             <w:r>
               <w:rPr>
                 <w:rStyle w:val="Hyperlink"/>
@@ -2588,7 +2588,7 @@
                 <w:noProof/>
                 <w:webHidden/>
               </w:rPr>
-              <w:instrText xml:space="preserve"> PAGEREF _Toc38224247 \h </w:instrText>
+              <w:instrText xml:space="preserve"> PAGEREF _Toc38225020 \h </w:instrText>
             </w:r>
             <w:r>
               <w:rPr>
@@ -2634,7 +2634,7 @@
               <w:lang w:eastAsia="en-AU"/>
             </w:rPr>
           </w:pPr>
-          <w:hyperlink w:anchor="_Toc38224248" w:history="1">
+          <w:hyperlink w:anchor="_Toc38225021" w:history="1">
             <w:r>
               <w:rPr>
                 <w:rStyle w:val="Hyperlink"/>
@@ -2680,7 +2680,7 @@
                 <w:noProof/>
                 <w:webHidden/>
               </w:rPr>
-              <w:instrText xml:space="preserve"> PAGEREF _Toc38224248 \h </w:instrText>
+              <w:instrText xml:space="preserve"> PAGEREF _Toc38225021 \h </w:instrText>
             </w:r>
             <w:r>
               <w:rPr>
@@ -2742,7 +2742,7 @@
           <w:lang w:eastAsia="en-AU"/>
         </w:rPr>
       </w:pPr>
-      <w:bookmarkStart w:id="1" w:name="_Toc38224221"/>
+      <w:bookmarkStart w:id="1" w:name="_Toc38224994"/>
       <w:r>
         <w:rPr>
           <w:rFonts w:eastAsia="Times New Roman"/>
@@ -2882,7 +2882,7 @@
           <w:lang w:eastAsia="en-AU"/>
         </w:rPr>
       </w:pPr>
-      <w:bookmarkStart w:id="2" w:name="_Toc38224222"/>
+      <w:bookmarkStart w:id="2" w:name="_Toc38224995"/>
       <w:r>
         <w:rPr>
           <w:lang w:eastAsia="en-AU"/>
@@ -3024,7 +3024,7 @@
           <w:lang w:eastAsia="en-AU"/>
         </w:rPr>
       </w:pPr>
-      <w:bookmarkStart w:id="3" w:name="_Toc38224223"/>
+      <w:bookmarkStart w:id="3" w:name="_Toc38224996"/>
       <w:r>
         <w:rPr>
           <w:rFonts w:eastAsia="Times New Roman"/>
@@ -3061,7 +3061,7 @@
           <w:lang w:eastAsia="en-AU"/>
         </w:rPr>
       </w:pPr>
-      <w:bookmarkStart w:id="4" w:name="_Toc38224224"/>
+      <w:bookmarkStart w:id="4" w:name="_Toc38224997"/>
       <w:r>
         <w:rPr>
           <w:rFonts w:eastAsia="Times New Roman"/>
@@ -3147,7 +3147,7 @@
         </w:numPr>
         <w:ind w:left="720" w:hanging="720"/>
       </w:pPr>
-      <w:bookmarkStart w:id="5" w:name="_Toc38224225"/>
+      <w:bookmarkStart w:id="5" w:name="_Toc38224998"/>
       <w:r>
         <w:t>Bitbucket</w:t>
       </w:r>
@@ -3232,7 +3232,7 @@
           <w:lang w:eastAsia="en-AU"/>
         </w:rPr>
       </w:pPr>
-      <w:bookmarkStart w:id="6" w:name="_Toc38224226"/>
+      <w:bookmarkStart w:id="6" w:name="_Toc38224999"/>
       <w:r>
         <w:rPr>
           <w:rFonts w:eastAsia="Times New Roman"/>
@@ -3455,7 +3455,7 @@
           <w:lang w:eastAsia="en-AU"/>
         </w:rPr>
       </w:pPr>
-      <w:bookmarkStart w:id="7" w:name="_Toc38224227"/>
+      <w:bookmarkStart w:id="7" w:name="_Toc38225000"/>
       <w:r>
         <w:rPr>
           <w:lang w:eastAsia="en-AU"/>
@@ -3484,20 +3484,13 @@
     </w:p>
     <w:p>
       <w:pPr>
-        <w:rPr>
-          <w:lang w:eastAsia="en-AU"/>
-        </w:rPr>
-      </w:pPr>
-    </w:p>
-    <w:p>
-      <w:pPr>
         <w:pStyle w:val="Heading2"/>
         <w:rPr>
           <w:rFonts w:eastAsia="Times New Roman"/>
           <w:lang w:eastAsia="en-AU"/>
         </w:rPr>
       </w:pPr>
-      <w:bookmarkStart w:id="8" w:name="_Toc38224228"/>
+      <w:bookmarkStart w:id="8" w:name="_Toc38225001"/>
       <w:r>
         <w:rPr>
           <w:rFonts w:eastAsia="Times New Roman"/>
@@ -3631,7 +3624,7 @@
         </w:numPr>
         <w:ind w:left="720" w:hanging="720"/>
       </w:pPr>
-      <w:bookmarkStart w:id="9" w:name="_Toc38224229"/>
+      <w:bookmarkStart w:id="9" w:name="_Toc38225002"/>
       <w:r>
         <w:t>Bitbucket p</w:t>
       </w:r>
@@ -3697,7 +3690,7 @@
           <w:lang w:eastAsia="en-AU"/>
         </w:rPr>
       </w:pPr>
-      <w:bookmarkStart w:id="10" w:name="_Toc38224230"/>
+      <w:bookmarkStart w:id="10" w:name="_Toc38225003"/>
       <w:r>
         <w:rPr>
           <w:rFonts w:eastAsia="Times New Roman"/>
@@ -3738,7 +3731,7 @@
           <w:lang w:eastAsia="en-AU"/>
         </w:rPr>
       </w:pPr>
-      <w:bookmarkStart w:id="11" w:name="_Toc38224231"/>
+      <w:bookmarkStart w:id="11" w:name="_Toc38225004"/>
       <w:r>
         <w:rPr>
           <w:rFonts w:eastAsia="Times New Roman"/>
@@ -3962,7 +3955,7 @@
           <w:lang w:eastAsia="en-AU"/>
         </w:rPr>
       </w:pPr>
-      <w:bookmarkStart w:id="12" w:name="_Toc38224232"/>
+      <w:bookmarkStart w:id="12" w:name="_Toc38225005"/>
       <w:r>
         <w:rPr>
           <w:rFonts w:eastAsia="Times New Roman"/>
@@ -4066,7 +4059,7 @@
         </w:numPr>
         <w:ind w:left="720" w:hanging="720"/>
       </w:pPr>
-      <w:bookmarkStart w:id="13" w:name="_Toc38224233"/>
+      <w:bookmarkStart w:id="13" w:name="_Toc38225006"/>
       <w:r>
         <w:t>Bitbucket p</w:t>
       </w:r>
@@ -4132,7 +4125,7 @@
           <w:lang w:eastAsia="en-AU"/>
         </w:rPr>
       </w:pPr>
-      <w:bookmarkStart w:id="14" w:name="_Toc38224234"/>
+      <w:bookmarkStart w:id="14" w:name="_Toc38225007"/>
       <w:r>
         <w:rPr>
           <w:rFonts w:eastAsia="Times New Roman"/>
@@ -4208,7 +4201,7 @@
           <w:lang w:eastAsia="en-AU"/>
         </w:rPr>
       </w:pPr>
-      <w:bookmarkStart w:id="15" w:name="_Toc38224235"/>
+      <w:bookmarkStart w:id="15" w:name="_Toc38225008"/>
       <w:r>
         <w:rPr>
           <w:rFonts w:eastAsia="Times New Roman"/>
@@ -4352,44 +4345,33 @@
           <w:u w:val="single"/>
           <w:lang w:eastAsia="en-AU"/>
         </w:rPr>
+        <w:t>Repository UUIDs (List&lt;string&gt;)</w:t>
+      </w:r>
+      <w:r>
+        <w:rPr>
+          <w:rFonts w:eastAsia="Times New Roman" w:cs="Arial"/>
+          <w:color w:val="000000"/>
+          <w:szCs w:val="21"/>
+          <w:lang w:eastAsia="en-AU"/>
+        </w:rPr>
+        <w:t xml:space="preserve"> – A list of repository Universally Unique Identifiers (UUIDs).</w:t>
+      </w:r>
+    </w:p>
+    <w:p>
+      <w:pPr>
+        <w:pStyle w:val="Heading2"/>
+        <w:rPr>
+          <w:rFonts w:eastAsia="Times New Roman"/>
+          <w:lang w:eastAsia="en-AU"/>
+        </w:rPr>
+      </w:pPr>
+      <w:bookmarkStart w:id="16" w:name="_Toc38225009"/>
+      <w:r>
+        <w:rPr>
+          <w:rFonts w:eastAsia="Times New Roman"/>
+          <w:lang w:eastAsia="en-AU"/>
+        </w:rPr>
         <w:lastRenderedPageBreak/>
-        <w:t>Repository UUIDs (List&lt;string&gt;)</w:t>
-      </w:r>
-      <w:r>
-        <w:rPr>
-          <w:rFonts w:eastAsia="Times New Roman" w:cs="Arial"/>
-          <w:color w:val="000000"/>
-          <w:szCs w:val="21"/>
-          <w:lang w:eastAsia="en-AU"/>
-        </w:rPr>
-        <w:t xml:space="preserve"> – A list of repository Universally Unique Identifiers (UUIDs).</w:t>
-      </w:r>
-    </w:p>
-    <w:p>
-      <w:pPr>
-        <w:spacing w:after="0" w:line="240" w:lineRule="auto"/>
-        <w:rPr>
-          <w:rFonts w:eastAsia="Times New Roman" w:cs="Arial"/>
-          <w:color w:val="000000"/>
-          <w:szCs w:val="21"/>
-          <w:lang w:eastAsia="en-AU"/>
-        </w:rPr>
-      </w:pPr>
-    </w:p>
-    <w:p>
-      <w:pPr>
-        <w:pStyle w:val="Heading2"/>
-        <w:rPr>
-          <w:rFonts w:eastAsia="Times New Roman"/>
-          <w:lang w:eastAsia="en-AU"/>
-        </w:rPr>
-      </w:pPr>
-      <w:bookmarkStart w:id="16" w:name="_Toc38224236"/>
-      <w:r>
-        <w:rPr>
-          <w:rFonts w:eastAsia="Times New Roman"/>
-          <w:lang w:eastAsia="en-AU"/>
-        </w:rPr>
         <w:t>Manage</w:t>
       </w:r>
       <w:r>
@@ -4481,7 +4463,7 @@
         </w:numPr>
         <w:ind w:left="720" w:hanging="720"/>
       </w:pPr>
-      <w:bookmarkStart w:id="17" w:name="_Toc38224237"/>
+      <w:bookmarkStart w:id="17" w:name="_Toc38225010"/>
       <w:r>
         <w:t>Bitbucket p</w:t>
       </w:r>
@@ -4611,7 +4593,7 @@
           <w:lang w:eastAsia="en-AU"/>
         </w:rPr>
       </w:pPr>
-      <w:bookmarkStart w:id="18" w:name="_Toc38224238"/>
+      <w:bookmarkStart w:id="18" w:name="_Toc38225011"/>
       <w:r>
         <w:rPr>
           <w:rFonts w:eastAsia="Times New Roman"/>
@@ -4889,7 +4871,7 @@
           <w:lang w:eastAsia="en-AU"/>
         </w:rPr>
       </w:pPr>
-      <w:bookmarkStart w:id="19" w:name="_Toc38224239"/>
+      <w:bookmarkStart w:id="19" w:name="_Toc38225012"/>
       <w:r>
         <w:rPr>
           <w:rFonts w:eastAsia="Times New Roman"/>
@@ -5000,7 +4982,7 @@
           <w:lang w:eastAsia="en-AU"/>
         </w:rPr>
       </w:pPr>
-      <w:bookmarkStart w:id="20" w:name="_Toc38224240"/>
+      <w:bookmarkStart w:id="20" w:name="_Toc38225013"/>
       <w:r>
         <w:rPr>
           <w:rFonts w:eastAsia="Times New Roman"/>
@@ -5100,7 +5082,7 @@
         </w:numPr>
         <w:ind w:left="720" w:hanging="720"/>
       </w:pPr>
-      <w:bookmarkStart w:id="21" w:name="_Toc38224241"/>
+      <w:bookmarkStart w:id="21" w:name="_Toc38225014"/>
       <w:r>
         <w:t>Bitbucket p</w:t>
       </w:r>
@@ -5170,7 +5152,7 @@
         </w:numPr>
         <w:ind w:left="720" w:hanging="720"/>
       </w:pPr>
-      <w:bookmarkStart w:id="22" w:name="_Toc38224242"/>
+      <w:bookmarkStart w:id="22" w:name="_Toc38225015"/>
       <w:r>
         <w:t>Inputs:</w:t>
       </w:r>
@@ -5618,7 +5600,7 @@
           <w:lang w:eastAsia="en-AU"/>
         </w:rPr>
       </w:pPr>
-      <w:bookmarkStart w:id="23" w:name="_Toc38224243"/>
+      <w:bookmarkStart w:id="23" w:name="_Toc38225016"/>
       <w:r>
         <w:rPr>
           <w:rFonts w:eastAsia="Times New Roman"/>
@@ -5675,7 +5657,7 @@
           <w:lang w:eastAsia="en-AU"/>
         </w:rPr>
       </w:pPr>
-      <w:bookmarkStart w:id="24" w:name="_Toc38224244"/>
+      <w:bookmarkStart w:id="24" w:name="_Toc38225017"/>
       <w:r>
         <w:rPr>
           <w:rFonts w:eastAsia="Times New Roman"/>
@@ -5733,7 +5715,7 @@
           <w:lang w:eastAsia="en-AU"/>
         </w:rPr>
       </w:pPr>
-      <w:bookmarkStart w:id="25" w:name="_Toc38224245"/>
+      <w:bookmarkStart w:id="25" w:name="_Toc38225018"/>
       <w:r>
         <w:rPr>
           <w:lang w:eastAsia="en-AU"/>
@@ -5750,7 +5732,6 @@
       </w:pPr>
       <w:r>
         <w:rPr>
-          <w:highlight w:val="yellow"/>
           <w:lang w:eastAsia="en-AU"/>
         </w:rPr>
         <w:t>The source code for this project is available at:</w:t>
@@ -5761,6 +5742,14 @@
         </w:rPr>
         <w:t xml:space="preserve"> </w:t>
       </w:r>
+      <w:hyperlink r:id="rId17" w:history="1">
+        <w:r>
+          <w:rPr>
+            <w:rStyle w:val="Hyperlink"/>
+          </w:rPr>
+          <w:t>https://github.com/WildWoz/UiPath-Bitbucket</w:t>
+        </w:r>
+      </w:hyperlink>
     </w:p>
     <w:p>
       <w:pPr>
@@ -5770,7 +5759,7 @@
           <w:lang w:eastAsia="en-AU"/>
         </w:rPr>
       </w:pPr>
-      <w:bookmarkStart w:id="26" w:name="_Toc38224246"/>
+      <w:bookmarkStart w:id="26" w:name="_Toc38225019"/>
       <w:r>
         <w:rPr>
           <w:rFonts w:eastAsia="Times New Roman"/>
@@ -5800,7 +5789,7 @@
           <w:lang w:eastAsia="en-AU"/>
         </w:rPr>
       </w:pPr>
-      <w:bookmarkStart w:id="27" w:name="_Toc38224247"/>
+      <w:bookmarkStart w:id="27" w:name="_Toc38225020"/>
       <w:r>
         <w:rPr>
           <w:lang w:eastAsia="en-AU"/>
@@ -5826,7 +5815,14 @@
         <w:rPr>
           <w:lang w:eastAsia="en-AU"/>
         </w:rPr>
-        <w:t xml:space="preserve"> from </w:t>
+        <w:t xml:space="preserve"> </w:t>
+      </w:r>
+      <w:r>
+        <w:rPr>
+          <w:lang w:eastAsia="en-AU"/>
+        </w:rPr>
+        <w:br/>
+        <w:t xml:space="preserve">Created by </w:t>
       </w:r>
       <w:proofErr w:type="spellStart"/>
       <w:r>
@@ -5842,7 +5838,7 @@
         </w:rPr>
         <w:t xml:space="preserve"> (</w:t>
       </w:r>
-      <w:hyperlink r:id="rId17" w:history="1">
+      <w:hyperlink r:id="rId18" w:history="1">
         <w:r>
           <w:rPr>
             <w:rStyle w:val="Hyperlink"/>
@@ -5864,7 +5860,7 @@
           <w:lang w:eastAsia="en-AU"/>
         </w:rPr>
       </w:pPr>
-      <w:bookmarkStart w:id="28" w:name="_Toc38224248"/>
+      <w:bookmarkStart w:id="28" w:name="_Toc38225021"/>
       <w:r>
         <w:rPr>
           <w:lang w:eastAsia="en-AU"/>
@@ -5920,7 +5916,7 @@
         </w:rPr>
         <w:t xml:space="preserve">by </w:t>
       </w:r>
-      <w:hyperlink r:id="rId18" w:history="1">
+      <w:hyperlink r:id="rId19" w:history="1">
         <w:r>
           <w:rPr>
             <w:rStyle w:val="Hyperlink"/>
@@ -5949,7 +5945,7 @@
         </w:rPr>
         <w:t>(</w:t>
       </w:r>
-      <w:hyperlink r:id="rId19" w:history="1">
+      <w:hyperlink r:id="rId20" w:history="1">
         <w:r>
           <w:rPr>
             <w:rStyle w:val="Hyperlink"/>
@@ -5978,7 +5974,7 @@
         </w:rPr>
         <w:t xml:space="preserve">from </w:t>
       </w:r>
-      <w:hyperlink r:id="rId20" w:history="1">
+      <w:hyperlink r:id="rId21" w:history="1">
         <w:proofErr w:type="spellStart"/>
         <w:r>
           <w:rPr>
@@ -6010,7 +6006,7 @@
         </w:rPr>
         <w:t xml:space="preserve">according to this </w:t>
       </w:r>
-      <w:hyperlink r:id="rId21" w:history="1">
+      <w:hyperlink r:id="rId22" w:history="1">
         <w:r>
           <w:rPr>
             <w:rStyle w:val="Hyperlink"/>
@@ -6069,7 +6065,7 @@
         <w:br/>
         <w:t xml:space="preserve">Created by </w:t>
       </w:r>
-      <w:hyperlink r:id="rId22" w:history="1">
+      <w:hyperlink r:id="rId23" w:history="1">
         <w:proofErr w:type="spellStart"/>
         <w:r>
           <w:rPr>
@@ -6111,7 +6107,7 @@
         </w:rPr>
         <w:t xml:space="preserve"> from </w:t>
       </w:r>
-      <w:hyperlink r:id="rId23" w:history="1">
+      <w:hyperlink r:id="rId24" w:history="1">
         <w:proofErr w:type="spellStart"/>
         <w:r>
           <w:rPr>
@@ -6133,7 +6129,7 @@
         </w:rPr>
         <w:t xml:space="preserve"> according to this </w:t>
       </w:r>
-      <w:hyperlink r:id="rId24" w:history="1">
+      <w:hyperlink r:id="rId25" w:history="1">
         <w:r>
           <w:rPr>
             <w:rStyle w:val="Hyperlink"/>
@@ -6220,7 +6216,7 @@
         </w:rPr>
         <w:t xml:space="preserve"> </w:t>
       </w:r>
-      <w:hyperlink r:id="rId25" w:history="1">
+      <w:hyperlink r:id="rId26" w:history="1">
         <w:r>
           <w:rPr>
             <w:rStyle w:val="Hyperlink"/>
@@ -6240,7 +6236,7 @@
         </w:rPr>
         <w:t xml:space="preserve"> from </w:t>
       </w:r>
-      <w:hyperlink r:id="rId26" w:history="1">
+      <w:hyperlink r:id="rId27" w:history="1">
         <w:r>
           <w:rPr>
             <w:rStyle w:val="Hyperlink"/>
@@ -6337,7 +6333,7 @@
         </w:rPr>
         <w:t xml:space="preserve"> Austin Andrews under the </w:t>
       </w:r>
-      <w:hyperlink r:id="rId27" w:history="1">
+      <w:hyperlink r:id="rId28" w:history="1">
         <w:r>
           <w:rPr>
             <w:rStyle w:val="Hyperlink"/>
@@ -6416,7 +6412,7 @@
         </w:rPr>
         <w:t xml:space="preserve"> </w:t>
       </w:r>
-      <w:hyperlink r:id="rId28" w:history="1">
+      <w:hyperlink r:id="rId29" w:history="1">
         <w:r>
           <w:rPr>
             <w:rStyle w:val="Hyperlink"/>
@@ -9285,7 +9281,7 @@
 </file>
 
 <file path=customXml/itemProps1.xml><?xml version="1.0" encoding="utf-8"?>
-<ds:datastoreItem xmlns:ds="http://schemas.openxmlformats.org/officeDocument/2006/customXml" ds:itemID="{3E5E2811-3D1E-423F-8482-B22AC58D53B9}">
+<ds:datastoreItem xmlns:ds="http://schemas.openxmlformats.org/officeDocument/2006/customXml" ds:itemID="{F8DC3618-24E4-4B60-88D3-7F9B12F5A8F3}">
   <ds:schemaRefs>
     <ds:schemaRef ds:uri="http://schemas.openxmlformats.org/officeDocument/2006/bibliography"/>
   </ds:schemaRefs>

</xml_diff>

<commit_message>
Created first release (v1.0.0)
</commit_message>
<xml_diff>
--- a/Bitbucket/Documentation/Bitbucket Activities Guide.docx
+++ b/Bitbucket/Documentation/Bitbucket Activities Guide.docx
@@ -116,8 +116,6 @@
           <w:lang w:eastAsia="en-AU"/>
         </w:rPr>
       </w:pPr>
-      <w:bookmarkStart w:id="0" w:name="_GoBack"/>
-      <w:bookmarkEnd w:id="0"/>
     </w:p>
     <w:p>
       <w:pPr>
@@ -340,7 +338,7 @@
           <w:sz w:val="44"/>
           <w:lang w:eastAsia="en-AU"/>
         </w:rPr>
-        <w:t>19</w:t>
+        <w:t>20</w:t>
       </w:r>
       <w:r>
         <w:rPr>
@@ -430,7 +428,7 @@
           <w:r>
             <w:fldChar w:fldCharType="separate"/>
           </w:r>
-          <w:hyperlink w:anchor="_Toc38224994" w:history="1">
+          <w:hyperlink w:anchor="_Toc38313326" w:history="1">
             <w:r>
               <w:rPr>
                 <w:rStyle w:val="Hyperlink"/>
@@ -478,7 +476,7 @@
                 <w:noProof/>
                 <w:webHidden/>
               </w:rPr>
-              <w:instrText xml:space="preserve"> PAGEREF _Toc38224994 \h </w:instrText>
+              <w:instrText xml:space="preserve"> PAGEREF _Toc38313326 \h </w:instrText>
             </w:r>
             <w:r>
               <w:rPr>
@@ -524,7 +522,7 @@
               <w:lang w:eastAsia="en-AU"/>
             </w:rPr>
           </w:pPr>
-          <w:hyperlink w:anchor="_Toc38224995" w:history="1">
+          <w:hyperlink w:anchor="_Toc38313327" w:history="1">
             <w:r>
               <w:rPr>
                 <w:rStyle w:val="Hyperlink"/>
@@ -570,7 +568,7 @@
                 <w:noProof/>
                 <w:webHidden/>
               </w:rPr>
-              <w:instrText xml:space="preserve"> PAGEREF _Toc38224995 \h </w:instrText>
+              <w:instrText xml:space="preserve"> PAGEREF _Toc38313327 \h </w:instrText>
             </w:r>
             <w:r>
               <w:rPr>
@@ -616,7 +614,7 @@
               <w:lang w:eastAsia="en-AU"/>
             </w:rPr>
           </w:pPr>
-          <w:hyperlink w:anchor="_Toc38224996" w:history="1">
+          <w:hyperlink w:anchor="_Toc38313328" w:history="1">
             <w:r>
               <w:rPr>
                 <w:rStyle w:val="Hyperlink"/>
@@ -664,7 +662,7 @@
                 <w:noProof/>
                 <w:webHidden/>
               </w:rPr>
-              <w:instrText xml:space="preserve"> PAGEREF _Toc38224996 \h </w:instrText>
+              <w:instrText xml:space="preserve"> PAGEREF _Toc38313328 \h </w:instrText>
             </w:r>
             <w:r>
               <w:rPr>
@@ -710,7 +708,7 @@
               <w:lang w:eastAsia="en-AU"/>
             </w:rPr>
           </w:pPr>
-          <w:hyperlink w:anchor="_Toc38224997" w:history="1">
+          <w:hyperlink w:anchor="_Toc38313329" w:history="1">
             <w:r>
               <w:rPr>
                 <w:rStyle w:val="Hyperlink"/>
@@ -758,7 +756,7 @@
                 <w:noProof/>
                 <w:webHidden/>
               </w:rPr>
-              <w:instrText xml:space="preserve"> PAGEREF _Toc38224997 \h </w:instrText>
+              <w:instrText xml:space="preserve"> PAGEREF _Toc38313329 \h </w:instrText>
             </w:r>
             <w:r>
               <w:rPr>
@@ -802,7 +800,7 @@
               <w:lang w:eastAsia="en-AU"/>
             </w:rPr>
           </w:pPr>
-          <w:hyperlink w:anchor="_Toc38224998" w:history="1">
+          <w:hyperlink w:anchor="_Toc38313330" w:history="1">
             <w:r>
               <w:rPr>
                 <w:rStyle w:val="Hyperlink"/>
@@ -829,7 +827,7 @@
                 <w:noProof/>
                 <w:webHidden/>
               </w:rPr>
-              <w:instrText xml:space="preserve"> PAGEREF _Toc38224998 \h </w:instrText>
+              <w:instrText xml:space="preserve"> PAGEREF _Toc38313330 \h </w:instrText>
             </w:r>
             <w:r>
               <w:rPr>
@@ -873,7 +871,7 @@
               <w:lang w:eastAsia="en-AU"/>
             </w:rPr>
           </w:pPr>
-          <w:hyperlink w:anchor="_Toc38224999" w:history="1">
+          <w:hyperlink w:anchor="_Toc38313331" w:history="1">
             <w:r>
               <w:rPr>
                 <w:rStyle w:val="Hyperlink"/>
@@ -902,7 +900,7 @@
                 <w:noProof/>
                 <w:webHidden/>
               </w:rPr>
-              <w:instrText xml:space="preserve"> PAGEREF _Toc38224999 \h </w:instrText>
+              <w:instrText xml:space="preserve"> PAGEREF _Toc38313331 \h </w:instrText>
             </w:r>
             <w:r>
               <w:rPr>
@@ -946,7 +944,7 @@
               <w:lang w:eastAsia="en-AU"/>
             </w:rPr>
           </w:pPr>
-          <w:hyperlink w:anchor="_Toc38225000" w:history="1">
+          <w:hyperlink w:anchor="_Toc38313332" w:history="1">
             <w:r>
               <w:rPr>
                 <w:rStyle w:val="Hyperlink"/>
@@ -974,7 +972,7 @@
                 <w:noProof/>
                 <w:webHidden/>
               </w:rPr>
-              <w:instrText xml:space="preserve"> PAGEREF _Toc38225000 \h </w:instrText>
+              <w:instrText xml:space="preserve"> PAGEREF _Toc38313332 \h </w:instrText>
             </w:r>
             <w:r>
               <w:rPr>
@@ -1020,7 +1018,7 @@
               <w:lang w:eastAsia="en-AU"/>
             </w:rPr>
           </w:pPr>
-          <w:hyperlink w:anchor="_Toc38225001" w:history="1">
+          <w:hyperlink w:anchor="_Toc38313333" w:history="1">
             <w:r>
               <w:rPr>
                 <w:rStyle w:val="Hyperlink"/>
@@ -1068,7 +1066,7 @@
                 <w:noProof/>
                 <w:webHidden/>
               </w:rPr>
-              <w:instrText xml:space="preserve"> PAGEREF _Toc38225001 \h </w:instrText>
+              <w:instrText xml:space="preserve"> PAGEREF _Toc38313333 \h </w:instrText>
             </w:r>
             <w:r>
               <w:rPr>
@@ -1112,7 +1110,7 @@
               <w:lang w:eastAsia="en-AU"/>
             </w:rPr>
           </w:pPr>
-          <w:hyperlink w:anchor="_Toc38225002" w:history="1">
+          <w:hyperlink w:anchor="_Toc38313334" w:history="1">
             <w:r>
               <w:rPr>
                 <w:rStyle w:val="Hyperlink"/>
@@ -1139,7 +1137,7 @@
                 <w:noProof/>
                 <w:webHidden/>
               </w:rPr>
-              <w:instrText xml:space="preserve"> PAGEREF _Toc38225002 \h </w:instrText>
+              <w:instrText xml:space="preserve"> PAGEREF _Toc38313334 \h </w:instrText>
             </w:r>
             <w:r>
               <w:rPr>
@@ -1183,7 +1181,7 @@
               <w:lang w:eastAsia="en-AU"/>
             </w:rPr>
           </w:pPr>
-          <w:hyperlink w:anchor="_Toc38225003" w:history="1">
+          <w:hyperlink w:anchor="_Toc38313335" w:history="1">
             <w:r>
               <w:rPr>
                 <w:rStyle w:val="Hyperlink"/>
@@ -1212,7 +1210,7 @@
                 <w:noProof/>
                 <w:webHidden/>
               </w:rPr>
-              <w:instrText xml:space="preserve"> PAGEREF _Toc38225003 \h </w:instrText>
+              <w:instrText xml:space="preserve"> PAGEREF _Toc38313335 \h </w:instrText>
             </w:r>
             <w:r>
               <w:rPr>
@@ -1256,7 +1254,7 @@
               <w:lang w:eastAsia="en-AU"/>
             </w:rPr>
           </w:pPr>
-          <w:hyperlink w:anchor="_Toc38225004" w:history="1">
+          <w:hyperlink w:anchor="_Toc38313336" w:history="1">
             <w:r>
               <w:rPr>
                 <w:rStyle w:val="Hyperlink"/>
@@ -1285,7 +1283,7 @@
                 <w:noProof/>
                 <w:webHidden/>
               </w:rPr>
-              <w:instrText xml:space="preserve"> PAGEREF _Toc38225004 \h </w:instrText>
+              <w:instrText xml:space="preserve"> PAGEREF _Toc38313336 \h </w:instrText>
             </w:r>
             <w:r>
               <w:rPr>
@@ -1331,7 +1329,7 @@
               <w:lang w:eastAsia="en-AU"/>
             </w:rPr>
           </w:pPr>
-          <w:hyperlink w:anchor="_Toc38225005" w:history="1">
+          <w:hyperlink w:anchor="_Toc38313337" w:history="1">
             <w:r>
               <w:rPr>
                 <w:rStyle w:val="Hyperlink"/>
@@ -1379,7 +1377,7 @@
                 <w:noProof/>
                 <w:webHidden/>
               </w:rPr>
-              <w:instrText xml:space="preserve"> PAGEREF _Toc38225005 \h </w:instrText>
+              <w:instrText xml:space="preserve"> PAGEREF _Toc38313337 \h </w:instrText>
             </w:r>
             <w:r>
               <w:rPr>
@@ -1423,7 +1421,7 @@
               <w:lang w:eastAsia="en-AU"/>
             </w:rPr>
           </w:pPr>
-          <w:hyperlink w:anchor="_Toc38225006" w:history="1">
+          <w:hyperlink w:anchor="_Toc38313338" w:history="1">
             <w:r>
               <w:rPr>
                 <w:rStyle w:val="Hyperlink"/>
@@ -1450,7 +1448,7 @@
                 <w:noProof/>
                 <w:webHidden/>
               </w:rPr>
-              <w:instrText xml:space="preserve"> PAGEREF _Toc38225006 \h </w:instrText>
+              <w:instrText xml:space="preserve"> PAGEREF _Toc38313338 \h </w:instrText>
             </w:r>
             <w:r>
               <w:rPr>
@@ -1494,7 +1492,7 @@
               <w:lang w:eastAsia="en-AU"/>
             </w:rPr>
           </w:pPr>
-          <w:hyperlink w:anchor="_Toc38225007" w:history="1">
+          <w:hyperlink w:anchor="_Toc38313339" w:history="1">
             <w:r>
               <w:rPr>
                 <w:rStyle w:val="Hyperlink"/>
@@ -1523,7 +1521,7 @@
                 <w:noProof/>
                 <w:webHidden/>
               </w:rPr>
-              <w:instrText xml:space="preserve"> PAGEREF _Toc38225007 \h </w:instrText>
+              <w:instrText xml:space="preserve"> PAGEREF _Toc38313339 \h </w:instrText>
             </w:r>
             <w:r>
               <w:rPr>
@@ -1567,7 +1565,7 @@
               <w:lang w:eastAsia="en-AU"/>
             </w:rPr>
           </w:pPr>
-          <w:hyperlink w:anchor="_Toc38225008" w:history="1">
+          <w:hyperlink w:anchor="_Toc38313340" w:history="1">
             <w:r>
               <w:rPr>
                 <w:rStyle w:val="Hyperlink"/>
@@ -1596,7 +1594,7 @@
                 <w:noProof/>
                 <w:webHidden/>
               </w:rPr>
-              <w:instrText xml:space="preserve"> PAGEREF _Toc38225008 \h </w:instrText>
+              <w:instrText xml:space="preserve"> PAGEREF _Toc38313340 \h </w:instrText>
             </w:r>
             <w:r>
               <w:rPr>
@@ -1642,7 +1640,7 @@
               <w:lang w:eastAsia="en-AU"/>
             </w:rPr>
           </w:pPr>
-          <w:hyperlink w:anchor="_Toc38225009" w:history="1">
+          <w:hyperlink w:anchor="_Toc38313341" w:history="1">
             <w:r>
               <w:rPr>
                 <w:rStyle w:val="Hyperlink"/>
@@ -1690,7 +1688,7 @@
                 <w:noProof/>
                 <w:webHidden/>
               </w:rPr>
-              <w:instrText xml:space="preserve"> PAGEREF _Toc38225009 \h </w:instrText>
+              <w:instrText xml:space="preserve"> PAGEREF _Toc38313341 \h </w:instrText>
             </w:r>
             <w:r>
               <w:rPr>
@@ -1734,7 +1732,7 @@
               <w:lang w:eastAsia="en-AU"/>
             </w:rPr>
           </w:pPr>
-          <w:hyperlink w:anchor="_Toc38225010" w:history="1">
+          <w:hyperlink w:anchor="_Toc38313342" w:history="1">
             <w:r>
               <w:rPr>
                 <w:rStyle w:val="Hyperlink"/>
@@ -1761,7 +1759,7 @@
                 <w:noProof/>
                 <w:webHidden/>
               </w:rPr>
-              <w:instrText xml:space="preserve"> PAGEREF _Toc38225010 \h </w:instrText>
+              <w:instrText xml:space="preserve"> PAGEREF _Toc38313342 \h </w:instrText>
             </w:r>
             <w:r>
               <w:rPr>
@@ -1805,7 +1803,7 @@
               <w:lang w:eastAsia="en-AU"/>
             </w:rPr>
           </w:pPr>
-          <w:hyperlink w:anchor="_Toc38225011" w:history="1">
+          <w:hyperlink w:anchor="_Toc38313343" w:history="1">
             <w:r>
               <w:rPr>
                 <w:rStyle w:val="Hyperlink"/>
@@ -1834,7 +1832,7 @@
                 <w:noProof/>
                 <w:webHidden/>
               </w:rPr>
-              <w:instrText xml:space="preserve"> PAGEREF _Toc38225011 \h </w:instrText>
+              <w:instrText xml:space="preserve"> PAGEREF _Toc38313343 \h </w:instrText>
             </w:r>
             <w:r>
               <w:rPr>
@@ -1878,7 +1876,7 @@
               <w:lang w:eastAsia="en-AU"/>
             </w:rPr>
           </w:pPr>
-          <w:hyperlink w:anchor="_Toc38225012" w:history="1">
+          <w:hyperlink w:anchor="_Toc38313344" w:history="1">
             <w:r>
               <w:rPr>
                 <w:rStyle w:val="Hyperlink"/>
@@ -1907,7 +1905,7 @@
                 <w:noProof/>
                 <w:webHidden/>
               </w:rPr>
-              <w:instrText xml:space="preserve"> PAGEREF _Toc38225012 \h </w:instrText>
+              <w:instrText xml:space="preserve"> PAGEREF _Toc38313344 \h </w:instrText>
             </w:r>
             <w:r>
               <w:rPr>
@@ -1953,7 +1951,7 @@
               <w:lang w:eastAsia="en-AU"/>
             </w:rPr>
           </w:pPr>
-          <w:hyperlink w:anchor="_Toc38225013" w:history="1">
+          <w:hyperlink w:anchor="_Toc38313345" w:history="1">
             <w:r>
               <w:rPr>
                 <w:rStyle w:val="Hyperlink"/>
@@ -2001,7 +1999,7 @@
                 <w:noProof/>
                 <w:webHidden/>
               </w:rPr>
-              <w:instrText xml:space="preserve"> PAGEREF _Toc38225013 \h </w:instrText>
+              <w:instrText xml:space="preserve"> PAGEREF _Toc38313345 \h </w:instrText>
             </w:r>
             <w:r>
               <w:rPr>
@@ -2045,7 +2043,7 @@
               <w:lang w:eastAsia="en-AU"/>
             </w:rPr>
           </w:pPr>
-          <w:hyperlink w:anchor="_Toc38225014" w:history="1">
+          <w:hyperlink w:anchor="_Toc38313346" w:history="1">
             <w:r>
               <w:rPr>
                 <w:rStyle w:val="Hyperlink"/>
@@ -2072,7 +2070,7 @@
                 <w:noProof/>
                 <w:webHidden/>
               </w:rPr>
-              <w:instrText xml:space="preserve"> PAGEREF _Toc38225014 \h </w:instrText>
+              <w:instrText xml:space="preserve"> PAGEREF _Toc38313346 \h </w:instrText>
             </w:r>
             <w:r>
               <w:rPr>
@@ -2116,7 +2114,7 @@
               <w:lang w:eastAsia="en-AU"/>
             </w:rPr>
           </w:pPr>
-          <w:hyperlink w:anchor="_Toc38225015" w:history="1">
+          <w:hyperlink w:anchor="_Toc38313347" w:history="1">
             <w:r>
               <w:rPr>
                 <w:rStyle w:val="Hyperlink"/>
@@ -2143,7 +2141,7 @@
                 <w:noProof/>
                 <w:webHidden/>
               </w:rPr>
-              <w:instrText xml:space="preserve"> PAGEREF _Toc38225015 \h </w:instrText>
+              <w:instrText xml:space="preserve"> PAGEREF _Toc38313347 \h </w:instrText>
             </w:r>
             <w:r>
               <w:rPr>
@@ -2187,7 +2185,7 @@
               <w:lang w:eastAsia="en-AU"/>
             </w:rPr>
           </w:pPr>
-          <w:hyperlink w:anchor="_Toc38225016" w:history="1">
+          <w:hyperlink w:anchor="_Toc38313348" w:history="1">
             <w:r>
               <w:rPr>
                 <w:rStyle w:val="Hyperlink"/>
@@ -2216,7 +2214,7 @@
                 <w:noProof/>
                 <w:webHidden/>
               </w:rPr>
-              <w:instrText xml:space="preserve"> PAGEREF _Toc38225016 \h </w:instrText>
+              <w:instrText xml:space="preserve"> PAGEREF _Toc38313348 \h </w:instrText>
             </w:r>
             <w:r>
               <w:rPr>
@@ -2262,7 +2260,7 @@
               <w:lang w:eastAsia="en-AU"/>
             </w:rPr>
           </w:pPr>
-          <w:hyperlink w:anchor="_Toc38225017" w:history="1">
+          <w:hyperlink w:anchor="_Toc38313349" w:history="1">
             <w:r>
               <w:rPr>
                 <w:rStyle w:val="Hyperlink"/>
@@ -2310,7 +2308,7 @@
                 <w:noProof/>
                 <w:webHidden/>
               </w:rPr>
-              <w:instrText xml:space="preserve"> PAGEREF _Toc38225017 \h </w:instrText>
+              <w:instrText xml:space="preserve"> PAGEREF _Toc38313349 \h </w:instrText>
             </w:r>
             <w:r>
               <w:rPr>
@@ -2356,7 +2354,7 @@
               <w:lang w:eastAsia="en-AU"/>
             </w:rPr>
           </w:pPr>
-          <w:hyperlink w:anchor="_Toc38225018" w:history="1">
+          <w:hyperlink w:anchor="_Toc38313350" w:history="1">
             <w:r>
               <w:rPr>
                 <w:rStyle w:val="Hyperlink"/>
@@ -2402,7 +2400,7 @@
                 <w:noProof/>
                 <w:webHidden/>
               </w:rPr>
-              <w:instrText xml:space="preserve"> PAGEREF _Toc38225018 \h </w:instrText>
+              <w:instrText xml:space="preserve"> PAGEREF _Toc38313350 \h </w:instrText>
             </w:r>
             <w:r>
               <w:rPr>
@@ -2448,7 +2446,7 @@
               <w:lang w:eastAsia="en-AU"/>
             </w:rPr>
           </w:pPr>
-          <w:hyperlink w:anchor="_Toc38225019" w:history="1">
+          <w:hyperlink w:anchor="_Toc38313351" w:history="1">
             <w:r>
               <w:rPr>
                 <w:rStyle w:val="Hyperlink"/>
@@ -2496,7 +2494,7 @@
                 <w:noProof/>
                 <w:webHidden/>
               </w:rPr>
-              <w:instrText xml:space="preserve"> PAGEREF _Toc38225019 \h </w:instrText>
+              <w:instrText xml:space="preserve"> PAGEREF _Toc38313351 \h </w:instrText>
             </w:r>
             <w:r>
               <w:rPr>
@@ -2542,7 +2540,7 @@
               <w:lang w:eastAsia="en-AU"/>
             </w:rPr>
           </w:pPr>
-          <w:hyperlink w:anchor="_Toc38225020" w:history="1">
+          <w:hyperlink w:anchor="_Toc38313352" w:history="1">
             <w:r>
               <w:rPr>
                 <w:rStyle w:val="Hyperlink"/>
@@ -2588,7 +2586,7 @@
                 <w:noProof/>
                 <w:webHidden/>
               </w:rPr>
-              <w:instrText xml:space="preserve"> PAGEREF _Toc38225020 \h </w:instrText>
+              <w:instrText xml:space="preserve"> PAGEREF _Toc38313352 \h </w:instrText>
             </w:r>
             <w:r>
               <w:rPr>
@@ -2634,7 +2632,7 @@
               <w:lang w:eastAsia="en-AU"/>
             </w:rPr>
           </w:pPr>
-          <w:hyperlink w:anchor="_Toc38225021" w:history="1">
+          <w:hyperlink w:anchor="_Toc38313353" w:history="1">
             <w:r>
               <w:rPr>
                 <w:rStyle w:val="Hyperlink"/>
@@ -2680,7 +2678,101 @@
                 <w:noProof/>
                 <w:webHidden/>
               </w:rPr>
-              <w:instrText xml:space="preserve"> PAGEREF _Toc38225021 \h </w:instrText>
+              <w:instrText xml:space="preserve"> PAGEREF _Toc38313353 \h </w:instrText>
+            </w:r>
+            <w:r>
+              <w:rPr>
+                <w:noProof/>
+                <w:webHidden/>
+              </w:rPr>
+            </w:r>
+            <w:r>
+              <w:rPr>
+                <w:noProof/>
+                <w:webHidden/>
+              </w:rPr>
+              <w:fldChar w:fldCharType="separate"/>
+            </w:r>
+            <w:r>
+              <w:rPr>
+                <w:noProof/>
+                <w:webHidden/>
+              </w:rPr>
+              <w:t>6</w:t>
+            </w:r>
+            <w:r>
+              <w:rPr>
+                <w:noProof/>
+                <w:webHidden/>
+              </w:rPr>
+              <w:fldChar w:fldCharType="end"/>
+            </w:r>
+          </w:hyperlink>
+        </w:p>
+        <w:p>
+          <w:pPr>
+            <w:pStyle w:val="TOC2"/>
+            <w:tabs>
+              <w:tab w:val="left" w:pos="880"/>
+              <w:tab w:val="right" w:leader="dot" w:pos="9016"/>
+            </w:tabs>
+            <w:rPr>
+              <w:rFonts w:asciiTheme="minorHAnsi" w:eastAsiaTheme="minorEastAsia" w:hAnsiTheme="minorHAnsi"/>
+              <w:b w:val="0"/>
+              <w:noProof/>
+              <w:sz w:val="22"/>
+              <w:lang w:eastAsia="en-AU"/>
+            </w:rPr>
+          </w:pPr>
+          <w:hyperlink w:anchor="_Toc38313354" w:history="1">
+            <w:r>
+              <w:rPr>
+                <w:rStyle w:val="Hyperlink"/>
+                <w:rFonts w:eastAsia="Times New Roman"/>
+                <w:noProof/>
+                <w:lang w:eastAsia="en-AU"/>
+              </w:rPr>
+              <w:t>6.3</w:t>
+            </w:r>
+            <w:r>
+              <w:rPr>
+                <w:rFonts w:asciiTheme="minorHAnsi" w:eastAsiaTheme="minorEastAsia" w:hAnsiTheme="minorHAnsi"/>
+                <w:b w:val="0"/>
+                <w:noProof/>
+                <w:sz w:val="22"/>
+                <w:lang w:eastAsia="en-AU"/>
+              </w:rPr>
+              <w:tab/>
+            </w:r>
+            <w:r>
+              <w:rPr>
+                <w:rStyle w:val="Hyperlink"/>
+                <w:rFonts w:eastAsia="Times New Roman"/>
+                <w:noProof/>
+                <w:lang w:eastAsia="en-AU"/>
+              </w:rPr>
+              <w:t>People</w:t>
+            </w:r>
+            <w:r>
+              <w:rPr>
+                <w:noProof/>
+                <w:webHidden/>
+              </w:rPr>
+              <w:tab/>
+            </w:r>
+            <w:r>
+              <w:rPr>
+                <w:noProof/>
+                <w:webHidden/>
+              </w:rPr>
+              <w:fldChar w:fldCharType="begin"/>
+            </w:r>
+            <w:r>
+              <w:rPr>
+                <w:noProof/>
+                <w:webHidden/>
+              </w:rPr>
+              <w:instrText xml:space="preserve"> PAGEREF _Toc38313354 \h </w:instrText>
             </w:r>
             <w:r>
               <w:rPr>
@@ -2742,7 +2834,7 @@
           <w:lang w:eastAsia="en-AU"/>
         </w:rPr>
       </w:pPr>
-      <w:bookmarkStart w:id="1" w:name="_Toc38224994"/>
+      <w:bookmarkStart w:id="0" w:name="_Toc38313326"/>
       <w:r>
         <w:rPr>
           <w:rFonts w:eastAsia="Times New Roman"/>
@@ -2751,7 +2843,7 @@
         <w:lastRenderedPageBreak/>
         <w:t>Overview</w:t>
       </w:r>
-      <w:bookmarkEnd w:id="1"/>
+      <w:bookmarkEnd w:id="0"/>
     </w:p>
     <w:p>
       <w:pPr>
@@ -2788,7 +2880,16 @@
           <w:szCs w:val="21"/>
           <w:lang w:eastAsia="en-AU"/>
         </w:rPr>
-        <w:t>ting a file, delete or creating a repository.</w:t>
+        <w:t>ting a file, deleting</w:t>
+      </w:r>
+      <w:r>
+        <w:rPr>
+          <w:rFonts w:eastAsia="Times New Roman" w:cs="Arial"/>
+          <w:color w:val="000000"/>
+          <w:szCs w:val="21"/>
+          <w:lang w:eastAsia="en-AU"/>
+        </w:rPr>
+        <w:t xml:space="preserve"> or creating a repository.</w:t>
       </w:r>
     </w:p>
     <w:p>
@@ -2882,14 +2983,14 @@
           <w:lang w:eastAsia="en-AU"/>
         </w:rPr>
       </w:pPr>
-      <w:bookmarkStart w:id="2" w:name="_Toc38224995"/>
+      <w:bookmarkStart w:id="1" w:name="_Toc38313327"/>
       <w:r>
         <w:rPr>
           <w:lang w:eastAsia="en-AU"/>
         </w:rPr>
         <w:t>Dependencies</w:t>
       </w:r>
-      <w:bookmarkEnd w:id="2"/>
+      <w:bookmarkEnd w:id="1"/>
     </w:p>
     <w:p>
       <w:pPr>
@@ -2907,7 +3008,19 @@
         <w:rPr>
           <w:lang w:eastAsia="en-AU"/>
         </w:rPr>
-        <w:t xml:space="preserve"> which are not standard in UiPath. These will be included automatically when you install the Bitbucket Activities, and are provided here for reference only</w:t>
+        <w:t xml:space="preserve"> which are not standard in UiPath. These will be included automatically when you install the Bitbucket Activities</w:t>
+      </w:r>
+      <w:r>
+        <w:rPr>
+          <w:lang w:eastAsia="en-AU"/>
+        </w:rPr>
+        <w:t xml:space="preserve"> package</w:t>
+      </w:r>
+      <w:r>
+        <w:rPr>
+          <w:lang w:eastAsia="en-AU"/>
+        </w:rPr>
+        <w:t>, and are provided here for reference only</w:t>
       </w:r>
       <w:r>
         <w:rPr>
@@ -3024,7 +3137,7 @@
           <w:lang w:eastAsia="en-AU"/>
         </w:rPr>
       </w:pPr>
-      <w:bookmarkStart w:id="3" w:name="_Toc38224996"/>
+      <w:bookmarkStart w:id="2" w:name="_Toc38313328"/>
       <w:r>
         <w:rPr>
           <w:rFonts w:eastAsia="Times New Roman"/>
@@ -3040,36 +3153,36 @@
         </w:rPr>
         <w:t>Details</w:t>
       </w:r>
+      <w:bookmarkEnd w:id="2"/>
+    </w:p>
+    <w:p>
+      <w:pPr>
+        <w:spacing w:after="0" w:line="240" w:lineRule="auto"/>
+        <w:rPr>
+          <w:rFonts w:eastAsia="Times New Roman" w:cs="Arial"/>
+          <w:color w:val="000000"/>
+          <w:szCs w:val="21"/>
+          <w:lang w:eastAsia="en-AU"/>
+        </w:rPr>
+      </w:pPr>
+    </w:p>
+    <w:p>
+      <w:pPr>
+        <w:pStyle w:val="Heading2"/>
+        <w:rPr>
+          <w:rFonts w:eastAsia="Times New Roman"/>
+          <w:lang w:eastAsia="en-AU"/>
+        </w:rPr>
+      </w:pPr>
+      <w:bookmarkStart w:id="3" w:name="_Toc38313329"/>
+      <w:r>
+        <w:rPr>
+          <w:rFonts w:eastAsia="Times New Roman"/>
+          <w:lang w:eastAsia="en-AU"/>
+        </w:rPr>
+        <w:t>Bitbucket API Scope</w:t>
+      </w:r>
       <w:bookmarkEnd w:id="3"/>
-    </w:p>
-    <w:p>
-      <w:pPr>
-        <w:spacing w:after="0" w:line="240" w:lineRule="auto"/>
-        <w:rPr>
-          <w:rFonts w:eastAsia="Times New Roman" w:cs="Arial"/>
-          <w:color w:val="000000"/>
-          <w:szCs w:val="21"/>
-          <w:lang w:eastAsia="en-AU"/>
-        </w:rPr>
-      </w:pPr>
-    </w:p>
-    <w:p>
-      <w:pPr>
-        <w:pStyle w:val="Heading2"/>
-        <w:rPr>
-          <w:rFonts w:eastAsia="Times New Roman"/>
-          <w:lang w:eastAsia="en-AU"/>
-        </w:rPr>
-      </w:pPr>
-      <w:bookmarkStart w:id="4" w:name="_Toc38224997"/>
-      <w:r>
-        <w:rPr>
-          <w:rFonts w:eastAsia="Times New Roman"/>
-          <w:lang w:eastAsia="en-AU"/>
-        </w:rPr>
-        <w:t>Bitbucket API Scope</w:t>
-      </w:r>
-      <w:bookmarkEnd w:id="4"/>
     </w:p>
     <w:p>
       <w:r>
@@ -3147,7 +3260,7 @@
         </w:numPr>
         <w:ind w:left="720" w:hanging="720"/>
       </w:pPr>
-      <w:bookmarkStart w:id="5" w:name="_Toc38224998"/>
+      <w:bookmarkStart w:id="4" w:name="_Toc38313330"/>
       <w:r>
         <w:t>Bitbucket</w:t>
       </w:r>
@@ -3166,7 +3279,7 @@
       <w:r>
         <w:t>:</w:t>
       </w:r>
-      <w:bookmarkEnd w:id="5"/>
+      <w:bookmarkEnd w:id="4"/>
     </w:p>
     <w:p>
       <w:pPr>
@@ -3232,7 +3345,7 @@
           <w:lang w:eastAsia="en-AU"/>
         </w:rPr>
       </w:pPr>
-      <w:bookmarkStart w:id="6" w:name="_Toc38224999"/>
+      <w:bookmarkStart w:id="5" w:name="_Toc38313331"/>
       <w:r>
         <w:rPr>
           <w:rFonts w:eastAsia="Times New Roman"/>
@@ -3240,7 +3353,7 @@
         </w:rPr>
         <w:t>Inputs:</w:t>
       </w:r>
-      <w:bookmarkEnd w:id="6"/>
+      <w:bookmarkEnd w:id="5"/>
     </w:p>
     <w:p>
       <w:pPr>
@@ -3455,14 +3568,14 @@
           <w:lang w:eastAsia="en-AU"/>
         </w:rPr>
       </w:pPr>
-      <w:bookmarkStart w:id="7" w:name="_Toc38225000"/>
+      <w:bookmarkStart w:id="6" w:name="_Toc38313332"/>
       <w:r>
         <w:rPr>
           <w:lang w:eastAsia="en-AU"/>
         </w:rPr>
         <w:t>Outputs:</w:t>
       </w:r>
-      <w:bookmarkEnd w:id="7"/>
+      <w:bookmarkEnd w:id="6"/>
     </w:p>
     <w:p>
       <w:pPr>
@@ -3490,7 +3603,7 @@
           <w:lang w:eastAsia="en-AU"/>
         </w:rPr>
       </w:pPr>
-      <w:bookmarkStart w:id="8" w:name="_Toc38225001"/>
+      <w:bookmarkStart w:id="7" w:name="_Toc38313333"/>
       <w:r>
         <w:rPr>
           <w:rFonts w:eastAsia="Times New Roman"/>
@@ -3498,7 +3611,7 @@
         </w:rPr>
         <w:t>Get Workspaces</w:t>
       </w:r>
-      <w:bookmarkEnd w:id="8"/>
+      <w:bookmarkEnd w:id="7"/>
     </w:p>
     <w:p>
       <w:pPr>
@@ -3624,14 +3737,14 @@
         </w:numPr>
         <w:ind w:left="720" w:hanging="720"/>
       </w:pPr>
-      <w:bookmarkStart w:id="9" w:name="_Toc38225002"/>
+      <w:bookmarkStart w:id="8" w:name="_Toc38313334"/>
       <w:r>
         <w:t>Bitbucket p</w:t>
       </w:r>
       <w:r>
         <w:t>ermissions required:</w:t>
       </w:r>
-      <w:bookmarkEnd w:id="9"/>
+      <w:bookmarkEnd w:id="8"/>
     </w:p>
     <w:p>
       <w:pPr>
@@ -3690,7 +3803,7 @@
           <w:lang w:eastAsia="en-AU"/>
         </w:rPr>
       </w:pPr>
-      <w:bookmarkStart w:id="10" w:name="_Toc38225003"/>
+      <w:bookmarkStart w:id="9" w:name="_Toc38313335"/>
       <w:r>
         <w:rPr>
           <w:rFonts w:eastAsia="Times New Roman"/>
@@ -3698,7 +3811,7 @@
         </w:rPr>
         <w:t>Inputs:</w:t>
       </w:r>
-      <w:bookmarkEnd w:id="10"/>
+      <w:bookmarkEnd w:id="9"/>
     </w:p>
     <w:p>
       <w:pPr>
@@ -3731,7 +3844,7 @@
           <w:lang w:eastAsia="en-AU"/>
         </w:rPr>
       </w:pPr>
-      <w:bookmarkStart w:id="11" w:name="_Toc38225004"/>
+      <w:bookmarkStart w:id="10" w:name="_Toc38313336"/>
       <w:r>
         <w:rPr>
           <w:rFonts w:eastAsia="Times New Roman"/>
@@ -3739,7 +3852,7 @@
         </w:rPr>
         <w:t>Outputs:</w:t>
       </w:r>
-      <w:bookmarkEnd w:id="11"/>
+      <w:bookmarkEnd w:id="10"/>
     </w:p>
     <w:p>
       <w:pPr>
@@ -3792,7 +3905,38 @@
           <w:szCs w:val="21"/>
           <w:lang w:eastAsia="en-AU"/>
         </w:rPr>
-        <w:t xml:space="preserve"> – A list of workspace slugs.</w:t>
+        <w:t xml:space="preserve"> – A list of workspace </w:t>
+      </w:r>
+      <w:hyperlink r:id="rId11" w:history="1">
+        <w:r>
+          <w:rPr>
+            <w:rFonts w:eastAsia="Times New Roman" w:cs="Arial"/>
+            <w:color w:val="0000FF"/>
+            <w:szCs w:val="21"/>
+            <w:u w:val="single"/>
+            <w:lang w:eastAsia="en-AU"/>
+          </w:rPr>
+          <w:t>slug</w:t>
+        </w:r>
+      </w:hyperlink>
+      <w:r>
+        <w:rPr>
+          <w:rFonts w:eastAsia="Times New Roman" w:cs="Arial"/>
+          <w:color w:val="0000FF"/>
+          <w:szCs w:val="21"/>
+          <w:u w:val="single"/>
+          <w:lang w:eastAsia="en-AU"/>
+        </w:rPr>
+        <w:t>s</w:t>
+      </w:r>
+      <w:r>
+        <w:rPr>
+          <w:rFonts w:eastAsia="Times New Roman" w:cs="Arial"/>
+          <w:color w:val="000000"/>
+          <w:szCs w:val="21"/>
+          <w:lang w:eastAsia="en-AU"/>
+        </w:rPr>
+        <w:t>.</w:t>
       </w:r>
     </w:p>
     <w:p>
@@ -3955,7 +4099,7 @@
           <w:lang w:eastAsia="en-AU"/>
         </w:rPr>
       </w:pPr>
-      <w:bookmarkStart w:id="12" w:name="_Toc38225005"/>
+      <w:bookmarkStart w:id="11" w:name="_Toc38313337"/>
       <w:r>
         <w:rPr>
           <w:rFonts w:eastAsia="Times New Roman"/>
@@ -3963,7 +4107,7 @@
         </w:rPr>
         <w:t>Get Repositories</w:t>
       </w:r>
-      <w:bookmarkEnd w:id="12"/>
+      <w:bookmarkEnd w:id="11"/>
     </w:p>
     <w:p>
       <w:pPr>
@@ -3995,7 +4139,7 @@
                     <pic:cNvPicPr/>
                   </pic:nvPicPr>
                   <pic:blipFill rotWithShape="1">
-                    <a:blip r:embed="rId11">
+                    <a:blip r:embed="rId12">
                       <a:extLst>
                         <a:ext uri="{28A0092B-C50C-407E-A947-70E740481C1C}">
                           <a14:useLocalDpi xmlns:a14="http://schemas.microsoft.com/office/drawing/2010/main" val="0"/>
@@ -4059,14 +4203,14 @@
         </w:numPr>
         <w:ind w:left="720" w:hanging="720"/>
       </w:pPr>
-      <w:bookmarkStart w:id="13" w:name="_Toc38225006"/>
+      <w:bookmarkStart w:id="12" w:name="_Toc38313338"/>
       <w:r>
         <w:t>Bitbucket p</w:t>
       </w:r>
       <w:r>
         <w:t>ermissions required:</w:t>
       </w:r>
-      <w:bookmarkEnd w:id="13"/>
+      <w:bookmarkEnd w:id="12"/>
     </w:p>
     <w:p>
       <w:pPr>
@@ -4125,7 +4269,7 @@
           <w:lang w:eastAsia="en-AU"/>
         </w:rPr>
       </w:pPr>
-      <w:bookmarkStart w:id="14" w:name="_Toc38225007"/>
+      <w:bookmarkStart w:id="13" w:name="_Toc38313339"/>
       <w:r>
         <w:rPr>
           <w:rFonts w:eastAsia="Times New Roman"/>
@@ -4133,7 +4277,7 @@
         </w:rPr>
         <w:t>Inputs:</w:t>
       </w:r>
-      <w:bookmarkEnd w:id="14"/>
+      <w:bookmarkEnd w:id="13"/>
     </w:p>
     <w:p>
       <w:pPr>
@@ -4158,7 +4302,17 @@
           <w:u w:val="single"/>
           <w:lang w:eastAsia="en-AU"/>
         </w:rPr>
-        <w:t>Workspace UUID or Name</w:t>
+        <w:t xml:space="preserve">Workspace UUID or </w:t>
+      </w:r>
+      <w:r>
+        <w:rPr>
+          <w:rFonts w:eastAsia="Times New Roman" w:cs="Arial"/>
+          <w:color w:val="000000"/>
+          <w:szCs w:val="21"/>
+          <w:u w:val="single"/>
+          <w:lang w:eastAsia="en-AU"/>
+        </w:rPr>
+        <w:t>Slug</w:t>
       </w:r>
       <w:r>
         <w:rPr>
@@ -4185,7 +4339,37 @@
           <w:szCs w:val="21"/>
           <w:lang w:eastAsia="en-AU"/>
         </w:rPr>
-        <w:t xml:space="preserve"> for your workspace or name</w:t>
+        <w:t xml:space="preserve"> for your workspace or </w:t>
+      </w:r>
+      <w:r>
+        <w:rPr>
+          <w:rFonts w:eastAsia="Times New Roman" w:cs="Arial"/>
+          <w:color w:val="000000"/>
+          <w:szCs w:val="21"/>
+          <w:lang w:eastAsia="en-AU"/>
+        </w:rPr>
+        <w:t xml:space="preserve">its </w:t>
+      </w:r>
+      <w:hyperlink r:id="rId13" w:history="1">
+        <w:r>
+          <w:rPr>
+            <w:rFonts w:eastAsia="Times New Roman" w:cs="Arial"/>
+            <w:color w:val="0000FF"/>
+            <w:szCs w:val="21"/>
+            <w:u w:val="single"/>
+            <w:lang w:eastAsia="en-AU"/>
+          </w:rPr>
+          <w:t>slug</w:t>
+        </w:r>
+      </w:hyperlink>
+      <w:r>
+        <w:rPr>
+          <w:rFonts w:eastAsia="Times New Roman" w:cs="Arial"/>
+          <w:color w:val="000000"/>
+          <w:szCs w:val="21"/>
+          <w:lang w:eastAsia="en-AU"/>
+        </w:rPr>
+        <w:t>.</w:t>
       </w:r>
     </w:p>
     <w:p>
@@ -4201,7 +4385,7 @@
           <w:lang w:eastAsia="en-AU"/>
         </w:rPr>
       </w:pPr>
-      <w:bookmarkStart w:id="15" w:name="_Toc38225008"/>
+      <w:bookmarkStart w:id="14" w:name="_Toc38313340"/>
       <w:r>
         <w:rPr>
           <w:rFonts w:eastAsia="Times New Roman"/>
@@ -4209,7 +4393,7 @@
         </w:rPr>
         <w:t>Outputs:</w:t>
       </w:r>
-      <w:bookmarkEnd w:id="15"/>
+      <w:bookmarkEnd w:id="14"/>
     </w:p>
     <w:p>
       <w:pPr>
@@ -4365,7 +4549,7 @@
           <w:lang w:eastAsia="en-AU"/>
         </w:rPr>
       </w:pPr>
-      <w:bookmarkStart w:id="16" w:name="_Toc38225009"/>
+      <w:bookmarkStart w:id="15" w:name="_Toc38313341"/>
       <w:r>
         <w:rPr>
           <w:rFonts w:eastAsia="Times New Roman"/>
@@ -4381,7 +4565,7 @@
         </w:rPr>
         <w:t xml:space="preserve"> Repository</w:t>
       </w:r>
-      <w:bookmarkEnd w:id="16"/>
+      <w:bookmarkEnd w:id="15"/>
     </w:p>
     <w:p>
       <w:pPr>
@@ -4413,7 +4597,7 @@
                     <pic:cNvPicPr/>
                   </pic:nvPicPr>
                   <pic:blipFill>
-                    <a:blip r:embed="rId12"/>
+                    <a:blip r:embed="rId14"/>
                     <a:stretch>
                       <a:fillRect/>
                     </a:stretch>
@@ -4463,14 +4647,14 @@
         </w:numPr>
         <w:ind w:left="720" w:hanging="720"/>
       </w:pPr>
-      <w:bookmarkStart w:id="17" w:name="_Toc38225010"/>
+      <w:bookmarkStart w:id="16" w:name="_Toc38313342"/>
       <w:r>
         <w:t>Bitbucket p</w:t>
       </w:r>
       <w:r>
         <w:t>ermissions required:</w:t>
       </w:r>
-      <w:bookmarkEnd w:id="17"/>
+      <w:bookmarkEnd w:id="16"/>
     </w:p>
     <w:p>
       <w:pPr>
@@ -4593,7 +4777,7 @@
           <w:lang w:eastAsia="en-AU"/>
         </w:rPr>
       </w:pPr>
-      <w:bookmarkStart w:id="18" w:name="_Toc38225011"/>
+      <w:bookmarkStart w:id="17" w:name="_Toc38313343"/>
       <w:r>
         <w:rPr>
           <w:rFonts w:eastAsia="Times New Roman"/>
@@ -4601,7 +4785,7 @@
         </w:rPr>
         <w:t>Inputs:</w:t>
       </w:r>
-      <w:bookmarkEnd w:id="18"/>
+      <w:bookmarkEnd w:id="17"/>
     </w:p>
     <w:p>
       <w:pPr>
@@ -4626,7 +4810,17 @@
           <w:u w:val="single"/>
           <w:lang w:eastAsia="en-AU"/>
         </w:rPr>
-        <w:t>Workspace UUID or Name</w:t>
+        <w:t xml:space="preserve">Workspace UUID or </w:t>
+      </w:r>
+      <w:r>
+        <w:rPr>
+          <w:rFonts w:eastAsia="Times New Roman" w:cs="Arial"/>
+          <w:color w:val="000000"/>
+          <w:szCs w:val="21"/>
+          <w:u w:val="single"/>
+          <w:lang w:eastAsia="en-AU"/>
+        </w:rPr>
+        <w:t>Slug</w:t>
       </w:r>
       <w:r>
         <w:rPr>
@@ -4644,60 +4838,16 @@
           <w:szCs w:val="21"/>
           <w:lang w:eastAsia="en-AU"/>
         </w:rPr>
-        <w:t xml:space="preserve"> unique identifier for your workspace or name</w:t>
-      </w:r>
-    </w:p>
-    <w:p>
-      <w:pPr>
-        <w:pStyle w:val="ListParagraph"/>
-        <w:numPr>
-          <w:ilvl w:val="0"/>
-          <w:numId w:val="7"/>
-        </w:numPr>
-        <w:spacing w:after="0" w:line="240" w:lineRule="auto"/>
-        <w:rPr>
-          <w:rFonts w:eastAsia="Times New Roman" w:cs="Arial"/>
-          <w:color w:val="000000"/>
-          <w:szCs w:val="21"/>
-          <w:lang w:eastAsia="en-AU"/>
-        </w:rPr>
-      </w:pPr>
-      <w:r>
-        <w:rPr>
-          <w:rFonts w:eastAsia="Times New Roman" w:cs="Arial"/>
-          <w:color w:val="000000"/>
-          <w:szCs w:val="21"/>
-          <w:u w:val="single"/>
-          <w:lang w:eastAsia="en-AU"/>
-        </w:rPr>
-        <w:t>Repository UUID or Slug</w:t>
-      </w:r>
-      <w:r>
-        <w:rPr>
-          <w:rFonts w:eastAsia="Times New Roman" w:cs="Arial"/>
-          <w:color w:val="000000"/>
-          <w:szCs w:val="21"/>
-          <w:lang w:eastAsia="en-AU"/>
-        </w:rPr>
-        <w:t xml:space="preserve"> (String) -</w:t>
-      </w:r>
-      <w:r>
-        <w:rPr>
-          <w:rFonts w:eastAsia="Times New Roman" w:cs="Arial"/>
-          <w:color w:val="000000"/>
-          <w:szCs w:val="21"/>
-          <w:lang w:eastAsia="en-AU"/>
-        </w:rPr>
-        <w:t xml:space="preserve"> unique identifier </w:t>
-      </w:r>
-      <w:r>
-        <w:rPr>
-          <w:rFonts w:eastAsia="Times New Roman" w:cs="Arial"/>
-          <w:color w:val="000000"/>
-          <w:szCs w:val="21"/>
-          <w:lang w:eastAsia="en-AU"/>
-        </w:rPr>
-        <w:t>for your repository or it</w:t>
+        <w:t xml:space="preserve"> unique identifier for your workspace </w:t>
+      </w:r>
+      <w:r>
+        <w:rPr>
+          <w:rFonts w:eastAsia="Times New Roman" w:cs="Arial"/>
+          <w:color w:val="000000"/>
+          <w:szCs w:val="21"/>
+          <w:lang w:eastAsia="en-AU"/>
+        </w:rPr>
+        <w:t>or it</w:t>
       </w:r>
       <w:r>
         <w:rPr>
@@ -4708,7 +4858,7 @@
         </w:rPr>
         <w:t xml:space="preserve">s </w:t>
       </w:r>
-      <w:hyperlink r:id="rId13" w:history="1">
+      <w:hyperlink r:id="rId15" w:history="1">
         <w:r>
           <w:rPr>
             <w:rFonts w:eastAsia="Times New Roman" w:cs="Arial"/>
@@ -4723,20 +4873,12 @@
       <w:r>
         <w:rPr>
           <w:rFonts w:eastAsia="Times New Roman" w:cs="Arial"/>
-          <w:color w:val="000000"/>
-          <w:szCs w:val="21"/>
+          <w:color w:val="0000FF"/>
+          <w:szCs w:val="21"/>
+          <w:u w:val="single"/>
           <w:lang w:eastAsia="en-AU"/>
         </w:rPr>
         <w:t>.</w:t>
-      </w:r>
-      <w:r>
-        <w:rPr>
-          <w:rFonts w:eastAsia="Times New Roman" w:cs="Arial"/>
-          <w:color w:val="000000"/>
-          <w:szCs w:val="21"/>
-          <w:lang w:eastAsia="en-AU"/>
-        </w:rPr>
-        <w:t xml:space="preserve"> When creating a repository, a Slug must be used.</w:t>
       </w:r>
     </w:p>
     <w:p>
@@ -4762,6 +4904,98 @@
           <w:u w:val="single"/>
           <w:lang w:eastAsia="en-AU"/>
         </w:rPr>
+        <w:t>Repository UUID or Slug</w:t>
+      </w:r>
+      <w:r>
+        <w:rPr>
+          <w:rFonts w:eastAsia="Times New Roman" w:cs="Arial"/>
+          <w:color w:val="000000"/>
+          <w:szCs w:val="21"/>
+          <w:lang w:eastAsia="en-AU"/>
+        </w:rPr>
+        <w:t xml:space="preserve"> (String) -</w:t>
+      </w:r>
+      <w:r>
+        <w:rPr>
+          <w:rFonts w:eastAsia="Times New Roman" w:cs="Arial"/>
+          <w:color w:val="000000"/>
+          <w:szCs w:val="21"/>
+          <w:lang w:eastAsia="en-AU"/>
+        </w:rPr>
+        <w:t xml:space="preserve"> unique identifier </w:t>
+      </w:r>
+      <w:r>
+        <w:rPr>
+          <w:rFonts w:eastAsia="Times New Roman" w:cs="Arial"/>
+          <w:color w:val="000000"/>
+          <w:szCs w:val="21"/>
+          <w:lang w:eastAsia="en-AU"/>
+        </w:rPr>
+        <w:t>for your repository or it</w:t>
+      </w:r>
+      <w:r>
+        <w:rPr>
+          <w:rFonts w:eastAsia="Times New Roman" w:cs="Arial"/>
+          <w:color w:val="000000"/>
+          <w:szCs w:val="21"/>
+          <w:lang w:eastAsia="en-AU"/>
+        </w:rPr>
+        <w:t xml:space="preserve">s </w:t>
+      </w:r>
+      <w:hyperlink r:id="rId16" w:history="1">
+        <w:r>
+          <w:rPr>
+            <w:rFonts w:eastAsia="Times New Roman" w:cs="Arial"/>
+            <w:color w:val="0000FF"/>
+            <w:szCs w:val="21"/>
+            <w:u w:val="single"/>
+            <w:lang w:eastAsia="en-AU"/>
+          </w:rPr>
+          <w:t>slug</w:t>
+        </w:r>
+      </w:hyperlink>
+      <w:r>
+        <w:rPr>
+          <w:rFonts w:eastAsia="Times New Roman" w:cs="Arial"/>
+          <w:color w:val="000000"/>
+          <w:szCs w:val="21"/>
+          <w:lang w:eastAsia="en-AU"/>
+        </w:rPr>
+        <w:t>.</w:t>
+      </w:r>
+      <w:r>
+        <w:rPr>
+          <w:rFonts w:eastAsia="Times New Roman" w:cs="Arial"/>
+          <w:color w:val="000000"/>
+          <w:szCs w:val="21"/>
+          <w:lang w:eastAsia="en-AU"/>
+        </w:rPr>
+        <w:t xml:space="preserve"> When creating a repository, a Slug must be used.</w:t>
+      </w:r>
+    </w:p>
+    <w:p>
+      <w:pPr>
+        <w:pStyle w:val="ListParagraph"/>
+        <w:numPr>
+          <w:ilvl w:val="0"/>
+          <w:numId w:val="7"/>
+        </w:numPr>
+        <w:spacing w:after="0" w:line="240" w:lineRule="auto"/>
+        <w:rPr>
+          <w:rFonts w:eastAsia="Times New Roman" w:cs="Arial"/>
+          <w:color w:val="000000"/>
+          <w:szCs w:val="21"/>
+          <w:lang w:eastAsia="en-AU"/>
+        </w:rPr>
+      </w:pPr>
+      <w:r>
+        <w:rPr>
+          <w:rFonts w:eastAsia="Times New Roman" w:cs="Arial"/>
+          <w:color w:val="000000"/>
+          <w:szCs w:val="21"/>
+          <w:u w:val="single"/>
+          <w:lang w:eastAsia="en-AU"/>
+        </w:rPr>
         <w:t>Action</w:t>
       </w:r>
       <w:r>
@@ -4871,7 +5105,7 @@
           <w:lang w:eastAsia="en-AU"/>
         </w:rPr>
       </w:pPr>
-      <w:bookmarkStart w:id="19" w:name="_Toc38225012"/>
+      <w:bookmarkStart w:id="18" w:name="_Toc38313344"/>
       <w:r>
         <w:rPr>
           <w:rFonts w:eastAsia="Times New Roman"/>
@@ -4879,7 +5113,7 @@
         </w:rPr>
         <w:t>Outputs:</w:t>
       </w:r>
-      <w:bookmarkEnd w:id="19"/>
+      <w:bookmarkEnd w:id="18"/>
       <w:r>
         <w:rPr>
           <w:rFonts w:eastAsia="Times New Roman"/>
@@ -4982,7 +5216,7 @@
           <w:lang w:eastAsia="en-AU"/>
         </w:rPr>
       </w:pPr>
-      <w:bookmarkStart w:id="20" w:name="_Toc38225013"/>
+      <w:bookmarkStart w:id="19" w:name="_Toc38313345"/>
       <w:r>
         <w:rPr>
           <w:rFonts w:eastAsia="Times New Roman"/>
@@ -4990,7 +5224,7 @@
         </w:rPr>
         <w:t>Commit File</w:t>
       </w:r>
-      <w:bookmarkEnd w:id="20"/>
+      <w:bookmarkEnd w:id="19"/>
     </w:p>
     <w:p>
       <w:pPr>
@@ -5022,7 +5256,7 @@
                     <pic:cNvPicPr/>
                   </pic:nvPicPr>
                   <pic:blipFill rotWithShape="1">
-                    <a:blip r:embed="rId14">
+                    <a:blip r:embed="rId17">
                       <a:extLst>
                         <a:ext uri="{28A0092B-C50C-407E-A947-70E740481C1C}">
                           <a14:useLocalDpi xmlns:a14="http://schemas.microsoft.com/office/drawing/2010/main" val="0"/>
@@ -5082,14 +5316,14 @@
         </w:numPr>
         <w:ind w:left="720" w:hanging="720"/>
       </w:pPr>
-      <w:bookmarkStart w:id="21" w:name="_Toc38225014"/>
+      <w:bookmarkStart w:id="20" w:name="_Toc38313346"/>
       <w:r>
         <w:t>Bitbucket p</w:t>
       </w:r>
       <w:r>
         <w:t>ermissions required:</w:t>
       </w:r>
-      <w:bookmarkEnd w:id="21"/>
+      <w:bookmarkEnd w:id="20"/>
     </w:p>
     <w:p>
       <w:pPr>
@@ -5152,11 +5386,11 @@
         </w:numPr>
         <w:ind w:left="720" w:hanging="720"/>
       </w:pPr>
-      <w:bookmarkStart w:id="22" w:name="_Toc38225015"/>
+      <w:bookmarkStart w:id="21" w:name="_Toc38313347"/>
       <w:r>
         <w:t>Inputs:</w:t>
       </w:r>
-      <w:bookmarkEnd w:id="22"/>
+      <w:bookmarkEnd w:id="21"/>
     </w:p>
     <w:p>
       <w:pPr>
@@ -5181,7 +5415,17 @@
           <w:u w:val="single"/>
           <w:lang w:eastAsia="en-AU"/>
         </w:rPr>
-        <w:t>Workspace UUID or Name</w:t>
+        <w:t xml:space="preserve">Workspace UUID or </w:t>
+      </w:r>
+      <w:r>
+        <w:rPr>
+          <w:rFonts w:eastAsia="Times New Roman" w:cs="Arial"/>
+          <w:color w:val="000000"/>
+          <w:szCs w:val="21"/>
+          <w:u w:val="single"/>
+          <w:lang w:eastAsia="en-AU"/>
+        </w:rPr>
+        <w:t>Slug</w:t>
       </w:r>
       <w:r>
         <w:rPr>
@@ -5227,69 +5471,16 @@
           <w:szCs w:val="21"/>
           <w:lang w:eastAsia="en-AU"/>
         </w:rPr>
-        <w:t xml:space="preserve"> for your workspace or name</w:t>
-      </w:r>
-    </w:p>
-    <w:p>
-      <w:pPr>
-        <w:pStyle w:val="ListParagraph"/>
-        <w:numPr>
-          <w:ilvl w:val="0"/>
-          <w:numId w:val="7"/>
-        </w:numPr>
-        <w:spacing w:after="0" w:line="240" w:lineRule="auto"/>
-        <w:rPr>
-          <w:rFonts w:eastAsia="Times New Roman" w:cs="Arial"/>
-          <w:color w:val="000000"/>
-          <w:szCs w:val="21"/>
-          <w:lang w:eastAsia="en-AU"/>
-        </w:rPr>
-      </w:pPr>
-      <w:r>
-        <w:rPr>
-          <w:rFonts w:eastAsia="Times New Roman" w:cs="Arial"/>
-          <w:color w:val="000000"/>
-          <w:szCs w:val="21"/>
-          <w:u w:val="single"/>
-          <w:lang w:eastAsia="en-AU"/>
-        </w:rPr>
-        <w:t>Repository UUID or Slug</w:t>
-      </w:r>
-      <w:r>
-        <w:rPr>
-          <w:rFonts w:eastAsia="Times New Roman" w:cs="Arial"/>
-          <w:color w:val="000000"/>
-          <w:szCs w:val="21"/>
-          <w:lang w:eastAsia="en-AU"/>
-        </w:rPr>
-        <w:t xml:space="preserve"> (String)</w:t>
-      </w:r>
-      <w:r>
-        <w:rPr>
-          <w:rFonts w:eastAsia="Times New Roman" w:cs="Arial"/>
-          <w:color w:val="000000"/>
-          <w:szCs w:val="21"/>
-          <w:lang w:eastAsia="en-AU"/>
-        </w:rPr>
-        <w:t xml:space="preserve"> -</w:t>
-      </w:r>
-      <w:r>
-        <w:rPr>
-          <w:rFonts w:eastAsia="Times New Roman" w:cs="Arial"/>
-          <w:color w:val="000000"/>
-          <w:szCs w:val="21"/>
-          <w:lang w:eastAsia="en-AU"/>
-        </w:rPr>
-        <w:t xml:space="preserve"> unique identifier </w:t>
-      </w:r>
-      <w:r>
-        <w:rPr>
-          <w:rFonts w:eastAsia="Times New Roman" w:cs="Arial"/>
-          <w:color w:val="000000"/>
-          <w:szCs w:val="21"/>
-          <w:lang w:eastAsia="en-AU"/>
-        </w:rPr>
-        <w:t>for your repository or it</w:t>
+        <w:t xml:space="preserve"> for your workspace </w:t>
+      </w:r>
+      <w:r>
+        <w:rPr>
+          <w:rFonts w:eastAsia="Times New Roman" w:cs="Arial"/>
+          <w:color w:val="000000"/>
+          <w:szCs w:val="21"/>
+          <w:lang w:eastAsia="en-AU"/>
+        </w:rPr>
+        <w:t>or it</w:t>
       </w:r>
       <w:r>
         <w:rPr>
@@ -5300,7 +5491,7 @@
         </w:rPr>
         <w:t xml:space="preserve">s </w:t>
       </w:r>
-      <w:hyperlink r:id="rId15" w:history="1">
+      <w:hyperlink r:id="rId18" w:history="1">
         <w:r>
           <w:rPr>
             <w:rFonts w:eastAsia="Times New Roman" w:cs="Arial"/>
@@ -5327,6 +5518,98 @@
         <w:pStyle w:val="ListParagraph"/>
         <w:numPr>
           <w:ilvl w:val="0"/>
+          <w:numId w:val="7"/>
+        </w:numPr>
+        <w:spacing w:after="0" w:line="240" w:lineRule="auto"/>
+        <w:rPr>
+          <w:rFonts w:eastAsia="Times New Roman" w:cs="Arial"/>
+          <w:color w:val="000000"/>
+          <w:szCs w:val="21"/>
+          <w:lang w:eastAsia="en-AU"/>
+        </w:rPr>
+      </w:pPr>
+      <w:r>
+        <w:rPr>
+          <w:rFonts w:eastAsia="Times New Roman" w:cs="Arial"/>
+          <w:color w:val="000000"/>
+          <w:szCs w:val="21"/>
+          <w:u w:val="single"/>
+          <w:lang w:eastAsia="en-AU"/>
+        </w:rPr>
+        <w:t>Repository UUID or Slug</w:t>
+      </w:r>
+      <w:r>
+        <w:rPr>
+          <w:rFonts w:eastAsia="Times New Roman" w:cs="Arial"/>
+          <w:color w:val="000000"/>
+          <w:szCs w:val="21"/>
+          <w:lang w:eastAsia="en-AU"/>
+        </w:rPr>
+        <w:t xml:space="preserve"> (String)</w:t>
+      </w:r>
+      <w:r>
+        <w:rPr>
+          <w:rFonts w:eastAsia="Times New Roman" w:cs="Arial"/>
+          <w:color w:val="000000"/>
+          <w:szCs w:val="21"/>
+          <w:lang w:eastAsia="en-AU"/>
+        </w:rPr>
+        <w:t xml:space="preserve"> -</w:t>
+      </w:r>
+      <w:r>
+        <w:rPr>
+          <w:rFonts w:eastAsia="Times New Roman" w:cs="Arial"/>
+          <w:color w:val="000000"/>
+          <w:szCs w:val="21"/>
+          <w:lang w:eastAsia="en-AU"/>
+        </w:rPr>
+        <w:t xml:space="preserve"> unique identifier </w:t>
+      </w:r>
+      <w:r>
+        <w:rPr>
+          <w:rFonts w:eastAsia="Times New Roman" w:cs="Arial"/>
+          <w:color w:val="000000"/>
+          <w:szCs w:val="21"/>
+          <w:lang w:eastAsia="en-AU"/>
+        </w:rPr>
+        <w:t>for your repository or it</w:t>
+      </w:r>
+      <w:r>
+        <w:rPr>
+          <w:rFonts w:eastAsia="Times New Roman" w:cs="Arial"/>
+          <w:color w:val="000000"/>
+          <w:szCs w:val="21"/>
+          <w:lang w:eastAsia="en-AU"/>
+        </w:rPr>
+        <w:t xml:space="preserve">s </w:t>
+      </w:r>
+      <w:hyperlink r:id="rId19" w:history="1">
+        <w:r>
+          <w:rPr>
+            <w:rFonts w:eastAsia="Times New Roman" w:cs="Arial"/>
+            <w:color w:val="0000FF"/>
+            <w:szCs w:val="21"/>
+            <w:u w:val="single"/>
+            <w:lang w:eastAsia="en-AU"/>
+          </w:rPr>
+          <w:t>slug</w:t>
+        </w:r>
+      </w:hyperlink>
+      <w:r>
+        <w:rPr>
+          <w:rFonts w:eastAsia="Times New Roman" w:cs="Arial"/>
+          <w:color w:val="000000"/>
+          <w:szCs w:val="21"/>
+          <w:lang w:eastAsia="en-AU"/>
+        </w:rPr>
+        <w:t>.</w:t>
+      </w:r>
+    </w:p>
+    <w:p>
+      <w:pPr>
+        <w:pStyle w:val="ListParagraph"/>
+        <w:numPr>
+          <w:ilvl w:val="0"/>
           <w:numId w:val="8"/>
         </w:numPr>
         <w:rPr>
@@ -5600,7 +5883,7 @@
           <w:lang w:eastAsia="en-AU"/>
         </w:rPr>
       </w:pPr>
-      <w:bookmarkStart w:id="23" w:name="_Toc38225016"/>
+      <w:bookmarkStart w:id="22" w:name="_Toc38313348"/>
       <w:r>
         <w:rPr>
           <w:rFonts w:eastAsia="Times New Roman"/>
@@ -5608,7 +5891,7 @@
         </w:rPr>
         <w:t>Outputs:</w:t>
       </w:r>
-      <w:bookmarkEnd w:id="23"/>
+      <w:bookmarkEnd w:id="22"/>
     </w:p>
     <w:p>
       <w:pPr>
@@ -5657,7 +5940,7 @@
           <w:lang w:eastAsia="en-AU"/>
         </w:rPr>
       </w:pPr>
-      <w:bookmarkStart w:id="24" w:name="_Toc38225017"/>
+      <w:bookmarkStart w:id="23" w:name="_Toc38313349"/>
       <w:r>
         <w:rPr>
           <w:rFonts w:eastAsia="Times New Roman"/>
@@ -5666,7 +5949,7 @@
         <w:lastRenderedPageBreak/>
         <w:t>Bitbucket API Reference</w:t>
       </w:r>
-      <w:bookmarkEnd w:id="24"/>
+      <w:bookmarkEnd w:id="23"/>
     </w:p>
     <w:p>
       <w:pPr>
@@ -5692,7 +5975,7 @@
         </w:rPr>
         <w:t xml:space="preserve"> the </w:t>
       </w:r>
-      <w:hyperlink r:id="rId16" w:history="1">
+      <w:hyperlink r:id="rId20" w:history="1">
         <w:r>
           <w:rPr>
             <w:rStyle w:val="Hyperlink"/>
@@ -5715,14 +5998,14 @@
           <w:lang w:eastAsia="en-AU"/>
         </w:rPr>
       </w:pPr>
-      <w:bookmarkStart w:id="25" w:name="_Toc38225018"/>
+      <w:bookmarkStart w:id="24" w:name="_Toc38313350"/>
       <w:r>
         <w:rPr>
           <w:lang w:eastAsia="en-AU"/>
         </w:rPr>
         <w:t>Source Code Availability</w:t>
       </w:r>
-      <w:bookmarkEnd w:id="25"/>
+      <w:bookmarkEnd w:id="24"/>
     </w:p>
     <w:p>
       <w:pPr>
@@ -5742,7 +6025,7 @@
         </w:rPr>
         <w:t xml:space="preserve"> </w:t>
       </w:r>
-      <w:hyperlink r:id="rId17" w:history="1">
+      <w:hyperlink r:id="rId21" w:history="1">
         <w:r>
           <w:rPr>
             <w:rStyle w:val="Hyperlink"/>
@@ -5759,7 +6042,7 @@
           <w:lang w:eastAsia="en-AU"/>
         </w:rPr>
       </w:pPr>
-      <w:bookmarkStart w:id="26" w:name="_Toc38225019"/>
+      <w:bookmarkStart w:id="25" w:name="_Toc38313351"/>
       <w:r>
         <w:rPr>
           <w:rFonts w:eastAsia="Times New Roman"/>
@@ -5767,36 +6050,36 @@
         </w:rPr>
         <w:t>Acknowledgements</w:t>
       </w:r>
+      <w:bookmarkEnd w:id="25"/>
+    </w:p>
+    <w:p>
+      <w:pPr>
+        <w:rPr>
+          <w:lang w:eastAsia="en-AU"/>
+        </w:rPr>
+      </w:pPr>
+      <w:r>
+        <w:rPr>
+          <w:lang w:eastAsia="en-AU"/>
+        </w:rPr>
+        <w:t>My custom activity set would not have been possible without creations and code from the following sources:</w:t>
+      </w:r>
+    </w:p>
+    <w:p>
+      <w:pPr>
+        <w:pStyle w:val="Heading2"/>
+        <w:rPr>
+          <w:lang w:eastAsia="en-AU"/>
+        </w:rPr>
+      </w:pPr>
+      <w:bookmarkStart w:id="26" w:name="_Toc38313352"/>
+      <w:r>
+        <w:rPr>
+          <w:lang w:eastAsia="en-AU"/>
+        </w:rPr>
+        <w:t>Code</w:t>
+      </w:r>
       <w:bookmarkEnd w:id="26"/>
-    </w:p>
-    <w:p>
-      <w:pPr>
-        <w:rPr>
-          <w:lang w:eastAsia="en-AU"/>
-        </w:rPr>
-      </w:pPr>
-      <w:r>
-        <w:rPr>
-          <w:lang w:eastAsia="en-AU"/>
-        </w:rPr>
-        <w:t>My custom activity set would not have been possible without creations and code from the following sources:</w:t>
-      </w:r>
-    </w:p>
-    <w:p>
-      <w:pPr>
-        <w:pStyle w:val="Heading2"/>
-        <w:rPr>
-          <w:lang w:eastAsia="en-AU"/>
-        </w:rPr>
-      </w:pPr>
-      <w:bookmarkStart w:id="27" w:name="_Toc38225020"/>
-      <w:r>
-        <w:rPr>
-          <w:lang w:eastAsia="en-AU"/>
-        </w:rPr>
-        <w:t>Code</w:t>
-      </w:r>
-      <w:bookmarkEnd w:id="27"/>
     </w:p>
     <w:p>
       <w:pPr>
@@ -5838,7 +6121,7 @@
         </w:rPr>
         <w:t xml:space="preserve"> (</w:t>
       </w:r>
-      <w:hyperlink r:id="rId18" w:history="1">
+      <w:hyperlink r:id="rId22" w:history="1">
         <w:r>
           <w:rPr>
             <w:rStyle w:val="Hyperlink"/>
@@ -5860,14 +6143,14 @@
           <w:lang w:eastAsia="en-AU"/>
         </w:rPr>
       </w:pPr>
-      <w:bookmarkStart w:id="28" w:name="_Toc38225021"/>
+      <w:bookmarkStart w:id="27" w:name="_Toc38313353"/>
       <w:r>
         <w:rPr>
           <w:lang w:eastAsia="en-AU"/>
         </w:rPr>
         <w:t>Icons and artwork</w:t>
       </w:r>
-      <w:bookmarkEnd w:id="28"/>
+      <w:bookmarkEnd w:id="27"/>
     </w:p>
     <w:p>
       <w:pPr>
@@ -5916,7 +6199,7 @@
         </w:rPr>
         <w:t xml:space="preserve">by </w:t>
       </w:r>
-      <w:hyperlink r:id="rId19" w:history="1">
+      <w:hyperlink r:id="rId23" w:history="1">
         <w:r>
           <w:rPr>
             <w:rStyle w:val="Hyperlink"/>
@@ -5945,7 +6228,7 @@
         </w:rPr>
         <w:t>(</w:t>
       </w:r>
-      <w:hyperlink r:id="rId20" w:history="1">
+      <w:hyperlink r:id="rId24" w:history="1">
         <w:r>
           <w:rPr>
             <w:rStyle w:val="Hyperlink"/>
@@ -5974,7 +6257,7 @@
         </w:rPr>
         <w:t xml:space="preserve">from </w:t>
       </w:r>
-      <w:hyperlink r:id="rId21" w:history="1">
+      <w:hyperlink r:id="rId25" w:history="1">
         <w:proofErr w:type="spellStart"/>
         <w:r>
           <w:rPr>
@@ -6006,7 +6289,7 @@
         </w:rPr>
         <w:t xml:space="preserve">according to this </w:t>
       </w:r>
-      <w:hyperlink r:id="rId22" w:history="1">
+      <w:hyperlink r:id="rId26" w:history="1">
         <w:r>
           <w:rPr>
             <w:rStyle w:val="Hyperlink"/>
@@ -6065,7 +6348,7 @@
         <w:br/>
         <w:t xml:space="preserve">Created by </w:t>
       </w:r>
-      <w:hyperlink r:id="rId23" w:history="1">
+      <w:hyperlink r:id="rId27" w:history="1">
         <w:proofErr w:type="spellStart"/>
         <w:r>
           <w:rPr>
@@ -6107,7 +6390,7 @@
         </w:rPr>
         <w:t xml:space="preserve"> from </w:t>
       </w:r>
-      <w:hyperlink r:id="rId24" w:history="1">
+      <w:hyperlink r:id="rId28" w:history="1">
         <w:proofErr w:type="spellStart"/>
         <w:r>
           <w:rPr>
@@ -6129,7 +6412,7 @@
         </w:rPr>
         <w:t xml:space="preserve"> according to this </w:t>
       </w:r>
-      <w:hyperlink r:id="rId25" w:history="1">
+      <w:hyperlink r:id="rId29" w:history="1">
         <w:r>
           <w:rPr>
             <w:rStyle w:val="Hyperlink"/>
@@ -6216,7 +6499,7 @@
         </w:rPr>
         <w:t xml:space="preserve"> </w:t>
       </w:r>
-      <w:hyperlink r:id="rId26" w:history="1">
+      <w:hyperlink r:id="rId30" w:history="1">
         <w:r>
           <w:rPr>
             <w:rStyle w:val="Hyperlink"/>
@@ -6236,7 +6519,7 @@
         </w:rPr>
         <w:t xml:space="preserve"> from </w:t>
       </w:r>
-      <w:hyperlink r:id="rId27" w:history="1">
+      <w:hyperlink r:id="rId31" w:history="1">
         <w:r>
           <w:rPr>
             <w:rStyle w:val="Hyperlink"/>
@@ -6333,7 +6616,7 @@
         </w:rPr>
         <w:t xml:space="preserve"> Austin Andrews under the </w:t>
       </w:r>
-      <w:hyperlink r:id="rId28" w:history="1">
+      <w:hyperlink r:id="rId32" w:history="1">
         <w:r>
           <w:rPr>
             <w:rStyle w:val="Hyperlink"/>
@@ -6412,7 +6695,7 @@
         </w:rPr>
         <w:t xml:space="preserve"> </w:t>
       </w:r>
-      <w:hyperlink r:id="rId29" w:history="1">
+      <w:hyperlink r:id="rId33" w:history="1">
         <w:r>
           <w:rPr>
             <w:rStyle w:val="Hyperlink"/>
@@ -6441,6 +6724,39 @@
         </w:rPr>
         <w:t xml:space="preserve"> </w:t>
       </w:r>
+    </w:p>
+    <w:p>
+      <w:pPr>
+        <w:pStyle w:val="Heading2"/>
+        <w:rPr>
+          <w:rFonts w:eastAsia="Times New Roman"/>
+          <w:lang w:eastAsia="en-AU"/>
+        </w:rPr>
+      </w:pPr>
+      <w:bookmarkStart w:id="28" w:name="_Toc38313354"/>
+      <w:r>
+        <w:rPr>
+          <w:rFonts w:eastAsia="Times New Roman"/>
+          <w:lang w:eastAsia="en-AU"/>
+        </w:rPr>
+        <w:t>People</w:t>
+      </w:r>
+      <w:bookmarkEnd w:id="28"/>
+    </w:p>
+    <w:p>
+      <w:pPr>
+        <w:rPr>
+          <w:lang w:eastAsia="en-AU"/>
+        </w:rPr>
+      </w:pPr>
+      <w:r>
+        <w:rPr>
+          <w:lang w:eastAsia="en-AU"/>
+        </w:rPr>
+        <w:t>A big thank you to all my friends who encouraged me during the process and provided feedback. Also a massive thank you to my partner for putting up with my late-night coding shenanigans to put this together!</w:t>
+      </w:r>
+      <w:bookmarkStart w:id="29" w:name="_GoBack"/>
+      <w:bookmarkEnd w:id="29"/>
     </w:p>
     <w:sectPr>
       <w:pgSz w:w="11906" w:h="16838"/>
@@ -9281,7 +9597,7 @@
 </file>
 
 <file path=customXml/itemProps1.xml><?xml version="1.0" encoding="utf-8"?>
-<ds:datastoreItem xmlns:ds="http://schemas.openxmlformats.org/officeDocument/2006/customXml" ds:itemID="{F8DC3618-24E4-4B60-88D3-7F9B12F5A8F3}">
+<ds:datastoreItem xmlns:ds="http://schemas.openxmlformats.org/officeDocument/2006/customXml" ds:itemID="{A113E0A2-33D4-482D-AF39-B2CE253963B7}">
   <ds:schemaRefs>
     <ds:schemaRef ds:uri="http://schemas.openxmlformats.org/officeDocument/2006/bibliography"/>
   </ds:schemaRefs>

</xml_diff>

<commit_message>
Updated icon, tested and packaged version 1.0.0 for initial release
</commit_message>
<xml_diff>
--- a/Bitbucket/Documentation/Bitbucket Activities Guide.docx
+++ b/Bitbucket/Documentation/Bitbucket Activities Guide.docx
@@ -1,6 +1,6 @@
 
 <file path=word/document.xml><?xml version="1.0" encoding="utf-8"?>
-<w:document xmlns:wpc="http://schemas.microsoft.com/office/word/2010/wordprocessingCanvas" xmlns:cx="http://schemas.microsoft.com/office/drawing/2014/chartex" xmlns:cx1="http://schemas.microsoft.com/office/drawing/2015/9/8/chartex" xmlns:mc="http://schemas.openxmlformats.org/markup-compatibility/2006" xmlns:o="urn:schemas-microsoft-com:office:office" xmlns:r="http://schemas.openxmlformats.org/officeDocument/2006/relationships" xmlns:m="http://schemas.openxmlformats.org/officeDocument/2006/math" xmlns:v="urn:schemas-microsoft-com:vml" xmlns:wp14="http://schemas.microsoft.com/office/word/2010/wordprocessingDrawing" xmlns:wp="http://schemas.openxmlformats.org/drawingml/2006/wordprocessingDrawing" xmlns:w10="urn:schemas-microsoft-com:office:word" xmlns:w="http://schemas.openxmlformats.org/wordprocessingml/2006/main" xmlns:w14="http://schemas.microsoft.com/office/word/2010/wordml" xmlns:w15="http://schemas.microsoft.com/office/word/2012/wordml" xmlns:w16se="http://schemas.microsoft.com/office/word/2015/wordml/symex" xmlns:wpg="http://schemas.microsoft.com/office/word/2010/wordprocessingGroup" xmlns:wpi="http://schemas.microsoft.com/office/word/2010/wordprocessingInk" xmlns:wne="http://schemas.microsoft.com/office/word/2006/wordml" xmlns:wps="http://schemas.microsoft.com/office/word/2010/wordprocessingShape" mc:Ignorable="w14 w15 w16se wp14">
+<w:document xmlns:wpc="http://schemas.microsoft.com/office/word/2010/wordprocessingCanvas" xmlns:cx="http://schemas.microsoft.com/office/drawing/2014/chartex" xmlns:cx1="http://schemas.microsoft.com/office/drawing/2015/9/8/chartex" xmlns:cx2="http://schemas.microsoft.com/office/drawing/2015/10/21/chartex" xmlns:cx3="http://schemas.microsoft.com/office/drawing/2016/5/9/chartex" xmlns:cx4="http://schemas.microsoft.com/office/drawing/2016/5/10/chartex" xmlns:cx5="http://schemas.microsoft.com/office/drawing/2016/5/11/chartex" xmlns:cx6="http://schemas.microsoft.com/office/drawing/2016/5/12/chartex" xmlns:cx7="http://schemas.microsoft.com/office/drawing/2016/5/13/chartex" xmlns:cx8="http://schemas.microsoft.com/office/drawing/2016/5/14/chartex" xmlns:mc="http://schemas.openxmlformats.org/markup-compatibility/2006" xmlns:aink="http://schemas.microsoft.com/office/drawing/2016/ink" xmlns:am3d="http://schemas.microsoft.com/office/drawing/2017/model3d" xmlns:o="urn:schemas-microsoft-com:office:office" xmlns:r="http://schemas.openxmlformats.org/officeDocument/2006/relationships" xmlns:m="http://schemas.openxmlformats.org/officeDocument/2006/math" xmlns:v="urn:schemas-microsoft-com:vml" xmlns:wp14="http://schemas.microsoft.com/office/word/2010/wordprocessingDrawing" xmlns:wp="http://schemas.openxmlformats.org/drawingml/2006/wordprocessingDrawing" xmlns:w10="urn:schemas-microsoft-com:office:word" xmlns:w="http://schemas.openxmlformats.org/wordprocessingml/2006/main" xmlns:w14="http://schemas.microsoft.com/office/word/2010/wordml" xmlns:w15="http://schemas.microsoft.com/office/word/2012/wordml" xmlns:w16cex="http://schemas.microsoft.com/office/word/2018/wordml/cex" xmlns:w16cid="http://schemas.microsoft.com/office/word/2016/wordml/cid" xmlns:w16="http://schemas.microsoft.com/office/word/2018/wordml" xmlns:w16se="http://schemas.microsoft.com/office/word/2015/wordml/symex" xmlns:wpg="http://schemas.microsoft.com/office/word/2010/wordprocessingGroup" xmlns:wpi="http://schemas.microsoft.com/office/word/2010/wordprocessingInk" xmlns:wne="http://schemas.microsoft.com/office/word/2006/wordml" xmlns:wps="http://schemas.microsoft.com/office/word/2010/wordprocessingShape" mc:Ignorable="w14 w15 w16se w16cid w16 w16cex wp14">
   <w:body>
     <w:p>
       <w:pPr>
@@ -11,8 +11,6 @@
           <w:lang w:eastAsia="en-AU"/>
         </w:rPr>
       </w:pPr>
-      <w:bookmarkStart w:id="0" w:name="_GoBack"/>
-      <w:bookmarkEnd w:id="0"/>
     </w:p>
     <w:p>
       <w:pPr>
@@ -2836,7 +2834,7 @@
           <w:lang w:eastAsia="en-AU"/>
         </w:rPr>
       </w:pPr>
-      <w:bookmarkStart w:id="1" w:name="_Toc38313326"/>
+      <w:bookmarkStart w:id="0" w:name="_Toc38313326"/>
       <w:r>
         <w:rPr>
           <w:rFonts w:eastAsia="Times New Roman"/>
@@ -2845,7 +2843,7 @@
         <w:lastRenderedPageBreak/>
         <w:t>Overview</w:t>
       </w:r>
-      <w:bookmarkEnd w:id="1"/>
+      <w:bookmarkEnd w:id="0"/>
     </w:p>
     <w:p>
       <w:pPr>
@@ -2927,13 +2925,12 @@
       <w:r>
         <w:rPr>
           <w:noProof/>
-          <w:lang w:eastAsia="en-AU"/>
         </w:rPr>
         <w:drawing>
-          <wp:inline distT="0" distB="0" distL="0" distR="0" wp14:anchorId="0FC794A8" wp14:editId="1772E43B">
-            <wp:extent cx="4199467" cy="3111284"/>
-            <wp:effectExtent l="19050" t="19050" r="10795" b="13335"/>
-            <wp:docPr id="7" name="Picture 7"/>
+          <wp:inline distT="0" distB="0" distL="0" distR="0" wp14:anchorId="42FADDF4" wp14:editId="4B69FCE0">
+            <wp:extent cx="3467100" cy="2895816"/>
+            <wp:effectExtent l="19050" t="19050" r="19050" b="19050"/>
+            <wp:docPr id="4" name="Picture 4"/>
             <wp:cNvGraphicFramePr>
               <a:graphicFrameLocks xmlns:a="http://schemas.openxmlformats.org/drawingml/2006/main" noChangeAspect="1"/>
             </wp:cNvGraphicFramePr>
@@ -2953,7 +2950,7 @@
                   <pic:spPr>
                     <a:xfrm>
                       <a:off x="0" y="0"/>
-                      <a:ext cx="4215229" cy="3122962"/>
+                      <a:ext cx="3494953" cy="2919080"/>
                     </a:xfrm>
                     <a:prstGeom prst="rect">
                       <a:avLst/>
@@ -2985,14 +2982,14 @@
           <w:lang w:eastAsia="en-AU"/>
         </w:rPr>
       </w:pPr>
-      <w:bookmarkStart w:id="2" w:name="_Toc38313327"/>
+      <w:bookmarkStart w:id="1" w:name="_Toc38313327"/>
       <w:r>
         <w:rPr>
           <w:lang w:eastAsia="en-AU"/>
         </w:rPr>
         <w:t>Dependencies</w:t>
       </w:r>
-      <w:bookmarkEnd w:id="2"/>
+      <w:bookmarkEnd w:id="1"/>
     </w:p>
     <w:p>
       <w:pPr>
@@ -3139,7 +3136,7 @@
           <w:lang w:eastAsia="en-AU"/>
         </w:rPr>
       </w:pPr>
-      <w:bookmarkStart w:id="3" w:name="_Toc38313328"/>
+      <w:bookmarkStart w:id="2" w:name="_Toc38313328"/>
       <w:r>
         <w:rPr>
           <w:rFonts w:eastAsia="Times New Roman"/>
@@ -3155,48 +3152,47 @@
         </w:rPr>
         <w:t>Details</w:t>
       </w:r>
+      <w:bookmarkEnd w:id="2"/>
+    </w:p>
+    <w:p>
+      <w:pPr>
+        <w:spacing w:after="0" w:line="240" w:lineRule="auto"/>
+        <w:rPr>
+          <w:rFonts w:eastAsia="Times New Roman" w:cs="Arial"/>
+          <w:color w:val="000000"/>
+          <w:szCs w:val="21"/>
+          <w:lang w:eastAsia="en-AU"/>
+        </w:rPr>
+      </w:pPr>
+    </w:p>
+    <w:p>
+      <w:pPr>
+        <w:pStyle w:val="Heading2"/>
+        <w:rPr>
+          <w:rFonts w:eastAsia="Times New Roman"/>
+          <w:lang w:eastAsia="en-AU"/>
+        </w:rPr>
+      </w:pPr>
+      <w:bookmarkStart w:id="3" w:name="_Toc38313329"/>
+      <w:r>
+        <w:rPr>
+          <w:rFonts w:eastAsia="Times New Roman"/>
+          <w:lang w:eastAsia="en-AU"/>
+        </w:rPr>
+        <w:t>Bitbucket API Scope</w:t>
+      </w:r>
       <w:bookmarkEnd w:id="3"/>
     </w:p>
     <w:p>
-      <w:pPr>
-        <w:spacing w:after="0" w:line="240" w:lineRule="auto"/>
-        <w:rPr>
-          <w:rFonts w:eastAsia="Times New Roman" w:cs="Arial"/>
-          <w:color w:val="000000"/>
-          <w:szCs w:val="21"/>
-          <w:lang w:eastAsia="en-AU"/>
-        </w:rPr>
-      </w:pPr>
-    </w:p>
-    <w:p>
-      <w:pPr>
-        <w:pStyle w:val="Heading2"/>
-        <w:rPr>
-          <w:rFonts w:eastAsia="Times New Roman"/>
-          <w:lang w:eastAsia="en-AU"/>
-        </w:rPr>
-      </w:pPr>
-      <w:bookmarkStart w:id="4" w:name="_Toc38313329"/>
-      <w:r>
-        <w:rPr>
-          <w:rFonts w:eastAsia="Times New Roman"/>
-          <w:lang w:eastAsia="en-AU"/>
-        </w:rPr>
-        <w:t>Bitbucket API Scope</w:t>
-      </w:r>
-      <w:bookmarkEnd w:id="4"/>
-    </w:p>
-    <w:p>
       <w:r>
         <w:rPr>
           <w:noProof/>
-          <w:lang w:eastAsia="en-AU"/>
         </w:rPr>
         <w:drawing>
-          <wp:inline distT="0" distB="0" distL="0" distR="0" wp14:anchorId="7313FDF0" wp14:editId="6101DDEB">
-            <wp:extent cx="1290636" cy="159039"/>
-            <wp:effectExtent l="19050" t="19050" r="24130" b="12700"/>
-            <wp:docPr id="2" name="Picture 2"/>
+          <wp:inline distT="0" distB="0" distL="0" distR="0" wp14:anchorId="6FE66D9E" wp14:editId="2494EC84">
+            <wp:extent cx="1314450" cy="228600"/>
+            <wp:effectExtent l="19050" t="19050" r="19050" b="19050"/>
+            <wp:docPr id="6" name="Picture 6"/>
             <wp:cNvGraphicFramePr>
               <a:graphicFrameLocks xmlns:a="http://schemas.openxmlformats.org/drawingml/2006/main" noChangeAspect="1"/>
             </wp:cNvGraphicFramePr>
@@ -3204,24 +3200,19 @@
               <a:graphicData uri="http://schemas.openxmlformats.org/drawingml/2006/picture">
                 <pic:pic xmlns:pic="http://schemas.openxmlformats.org/drawingml/2006/picture">
                   <pic:nvPicPr>
-                    <pic:cNvPr id="2" name="BitbucketAPIScope.PNG"/>
+                    <pic:cNvPr id="1" name=""/>
                     <pic:cNvPicPr/>
                   </pic:nvPicPr>
-                  <pic:blipFill rotWithShape="1">
-                    <a:blip r:embed="rId8">
-                      <a:extLst>
-                        <a:ext uri="{28A0092B-C50C-407E-A947-70E740481C1C}">
-                          <a14:useLocalDpi xmlns:a14="http://schemas.microsoft.com/office/drawing/2010/main" val="0"/>
-                        </a:ext>
-                      </a:extLst>
-                    </a:blip>
-                    <a:srcRect l="3621" t="14225" b="20456"/>
-                    <a:stretch/>
+                  <pic:blipFill>
+                    <a:blip r:embed="rId8"/>
+                    <a:stretch>
+                      <a:fillRect/>
+                    </a:stretch>
                   </pic:blipFill>
-                  <pic:spPr bwMode="auto">
+                  <pic:spPr>
                     <a:xfrm>
                       <a:off x="0" y="0"/>
-                      <a:ext cx="1292668" cy="159289"/>
+                      <a:ext cx="1314450" cy="228600"/>
                     </a:xfrm>
                     <a:prstGeom prst="rect">
                       <a:avLst/>
@@ -3231,11 +3222,6 @@
                         <a:schemeClr val="tx1"/>
                       </a:solidFill>
                     </a:ln>
-                    <a:extLst>
-                      <a:ext uri="{53640926-AAD7-44D8-BBD7-CCE9431645EC}">
-                        <a14:shadowObscured xmlns:a14="http://schemas.microsoft.com/office/drawing/2010/main"/>
-                      </a:ext>
-                    </a:extLst>
                   </pic:spPr>
                 </pic:pic>
               </a:graphicData>
@@ -3262,7 +3248,7 @@
         </w:numPr>
         <w:ind w:left="720" w:hanging="720"/>
       </w:pPr>
-      <w:bookmarkStart w:id="5" w:name="_Toc38313330"/>
+      <w:bookmarkStart w:id="4" w:name="_Toc38313330"/>
       <w:r>
         <w:t>Bitbucket</w:t>
       </w:r>
@@ -3281,7 +3267,7 @@
       <w:r>
         <w:t>:</w:t>
       </w:r>
-      <w:bookmarkEnd w:id="5"/>
+      <w:bookmarkEnd w:id="4"/>
     </w:p>
     <w:p>
       <w:pPr>
@@ -3347,7 +3333,7 @@
           <w:lang w:eastAsia="en-AU"/>
         </w:rPr>
       </w:pPr>
-      <w:bookmarkStart w:id="6" w:name="_Toc38313331"/>
+      <w:bookmarkStart w:id="5" w:name="_Toc38313331"/>
       <w:r>
         <w:rPr>
           <w:rFonts w:eastAsia="Times New Roman"/>
@@ -3355,7 +3341,7 @@
         </w:rPr>
         <w:t>Inputs:</w:t>
       </w:r>
-      <w:bookmarkEnd w:id="6"/>
+      <w:bookmarkEnd w:id="5"/>
     </w:p>
     <w:p>
       <w:pPr>
@@ -3570,14 +3556,14 @@
           <w:lang w:eastAsia="en-AU"/>
         </w:rPr>
       </w:pPr>
-      <w:bookmarkStart w:id="7" w:name="_Toc38313332"/>
+      <w:bookmarkStart w:id="6" w:name="_Toc38313332"/>
       <w:r>
         <w:rPr>
           <w:lang w:eastAsia="en-AU"/>
         </w:rPr>
         <w:t>Outputs:</w:t>
       </w:r>
-      <w:bookmarkEnd w:id="7"/>
+      <w:bookmarkEnd w:id="6"/>
     </w:p>
     <w:p>
       <w:pPr>
@@ -3605,7 +3591,7 @@
           <w:lang w:eastAsia="en-AU"/>
         </w:rPr>
       </w:pPr>
-      <w:bookmarkStart w:id="8" w:name="_Toc38313333"/>
+      <w:bookmarkStart w:id="7" w:name="_Toc38313333"/>
       <w:r>
         <w:rPr>
           <w:rFonts w:eastAsia="Times New Roman"/>
@@ -3613,7 +3599,7 @@
         </w:rPr>
         <w:t>Get Workspaces</w:t>
       </w:r>
-      <w:bookmarkEnd w:id="8"/>
+      <w:bookmarkEnd w:id="7"/>
     </w:p>
     <w:p>
       <w:pPr>
@@ -3630,7 +3616,7 @@
           <w:lang w:eastAsia="en-AU"/>
         </w:rPr>
         <w:drawing>
-          <wp:inline distT="0" distB="0" distL="0" distR="0" wp14:anchorId="31B61557" wp14:editId="315D84BF">
+          <wp:inline distT="0" distB="0" distL="0" distR="0" wp14:anchorId="5083F1B7" wp14:editId="70DCC84D">
             <wp:extent cx="1066800" cy="165908"/>
             <wp:effectExtent l="19050" t="19050" r="19050" b="24765"/>
             <wp:docPr id="1" name="Picture 1"/>
@@ -3739,14 +3725,14 @@
         </w:numPr>
         <w:ind w:left="720" w:hanging="720"/>
       </w:pPr>
-      <w:bookmarkStart w:id="9" w:name="_Toc38313334"/>
+      <w:bookmarkStart w:id="8" w:name="_Toc38313334"/>
       <w:r>
         <w:t>Bitbucket p</w:t>
       </w:r>
       <w:r>
         <w:t>ermissions required:</w:t>
       </w:r>
-      <w:bookmarkEnd w:id="9"/>
+      <w:bookmarkEnd w:id="8"/>
     </w:p>
     <w:p>
       <w:pPr>
@@ -3765,14 +3751,12 @@
         </w:rPr>
         <w:t>“</w:t>
       </w:r>
-      <w:proofErr w:type="gramStart"/>
       <w:r>
         <w:rPr>
           <w:lang w:eastAsia="en-AU"/>
         </w:rPr>
         <w:t>account</w:t>
       </w:r>
-      <w:proofErr w:type="gramEnd"/>
       <w:r>
         <w:rPr>
           <w:lang w:eastAsia="en-AU"/>
@@ -3805,7 +3789,7 @@
           <w:lang w:eastAsia="en-AU"/>
         </w:rPr>
       </w:pPr>
-      <w:bookmarkStart w:id="10" w:name="_Toc38313335"/>
+      <w:bookmarkStart w:id="9" w:name="_Toc38313335"/>
       <w:r>
         <w:rPr>
           <w:rFonts w:eastAsia="Times New Roman"/>
@@ -3813,7 +3797,7 @@
         </w:rPr>
         <w:t>Inputs:</w:t>
       </w:r>
-      <w:bookmarkEnd w:id="10"/>
+      <w:bookmarkEnd w:id="9"/>
     </w:p>
     <w:p>
       <w:pPr>
@@ -3846,7 +3830,7 @@
           <w:lang w:eastAsia="en-AU"/>
         </w:rPr>
       </w:pPr>
-      <w:bookmarkStart w:id="11" w:name="_Toc38313336"/>
+      <w:bookmarkStart w:id="10" w:name="_Toc38313336"/>
       <w:r>
         <w:rPr>
           <w:rFonts w:eastAsia="Times New Roman"/>
@@ -3854,7 +3838,7 @@
         </w:rPr>
         <w:t>Outputs:</w:t>
       </w:r>
-      <w:bookmarkEnd w:id="11"/>
+      <w:bookmarkEnd w:id="10"/>
     </w:p>
     <w:p>
       <w:pPr>
@@ -4101,7 +4085,7 @@
           <w:lang w:eastAsia="en-AU"/>
         </w:rPr>
       </w:pPr>
-      <w:bookmarkStart w:id="12" w:name="_Toc38313337"/>
+      <w:bookmarkStart w:id="11" w:name="_Toc38313337"/>
       <w:r>
         <w:rPr>
           <w:rFonts w:eastAsia="Times New Roman"/>
@@ -4109,7 +4093,7 @@
         </w:rPr>
         <w:t>Get Repositories</w:t>
       </w:r>
-      <w:bookmarkEnd w:id="12"/>
+      <w:bookmarkEnd w:id="11"/>
     </w:p>
     <w:p>
       <w:pPr>
@@ -4126,7 +4110,7 @@
           <w:lang w:eastAsia="en-AU"/>
         </w:rPr>
         <w:drawing>
-          <wp:inline distT="0" distB="0" distL="0" distR="0">
+          <wp:inline distT="0" distB="0" distL="0" distR="0" wp14:anchorId="60FD3578" wp14:editId="6CF93467">
             <wp:extent cx="1091154" cy="193618"/>
             <wp:effectExtent l="19050" t="19050" r="13970" b="16510"/>
             <wp:docPr id="3" name="Picture 3"/>
@@ -4205,14 +4189,14 @@
         </w:numPr>
         <w:ind w:left="720" w:hanging="720"/>
       </w:pPr>
-      <w:bookmarkStart w:id="13" w:name="_Toc38313338"/>
+      <w:bookmarkStart w:id="12" w:name="_Toc38313338"/>
       <w:r>
         <w:t>Bitbucket p</w:t>
       </w:r>
       <w:r>
         <w:t>ermissions required:</w:t>
       </w:r>
-      <w:bookmarkEnd w:id="13"/>
+      <w:bookmarkEnd w:id="12"/>
     </w:p>
     <w:p>
       <w:pPr>
@@ -4229,21 +4213,7 @@
         <w:rPr>
           <w:lang w:eastAsia="en-AU"/>
         </w:rPr>
-        <w:t>“</w:t>
-      </w:r>
-      <w:proofErr w:type="gramStart"/>
-      <w:r>
-        <w:rPr>
-          <w:lang w:eastAsia="en-AU"/>
-        </w:rPr>
-        <w:t>repository</w:t>
-      </w:r>
-      <w:proofErr w:type="gramEnd"/>
-      <w:r>
-        <w:rPr>
-          <w:lang w:eastAsia="en-AU"/>
-        </w:rPr>
-        <w:t>”</w:t>
+        <w:t>“repository”</w:t>
       </w:r>
       <w:r>
         <w:rPr>
@@ -4271,7 +4241,7 @@
           <w:lang w:eastAsia="en-AU"/>
         </w:rPr>
       </w:pPr>
-      <w:bookmarkStart w:id="14" w:name="_Toc38313339"/>
+      <w:bookmarkStart w:id="13" w:name="_Toc38313339"/>
       <w:r>
         <w:rPr>
           <w:rFonts w:eastAsia="Times New Roman"/>
@@ -4279,7 +4249,7 @@
         </w:rPr>
         <w:t>Inputs:</w:t>
       </w:r>
-      <w:bookmarkEnd w:id="14"/>
+      <w:bookmarkEnd w:id="13"/>
     </w:p>
     <w:p>
       <w:pPr>
@@ -4387,7 +4357,7 @@
           <w:lang w:eastAsia="en-AU"/>
         </w:rPr>
       </w:pPr>
-      <w:bookmarkStart w:id="15" w:name="_Toc38313340"/>
+      <w:bookmarkStart w:id="14" w:name="_Toc38313340"/>
       <w:r>
         <w:rPr>
           <w:rFonts w:eastAsia="Times New Roman"/>
@@ -4395,7 +4365,7 @@
         </w:rPr>
         <w:t>Outputs:</w:t>
       </w:r>
-      <w:bookmarkEnd w:id="15"/>
+      <w:bookmarkEnd w:id="14"/>
     </w:p>
     <w:p>
       <w:pPr>
@@ -4551,7 +4521,7 @@
           <w:lang w:eastAsia="en-AU"/>
         </w:rPr>
       </w:pPr>
-      <w:bookmarkStart w:id="16" w:name="_Toc38313341"/>
+      <w:bookmarkStart w:id="15" w:name="_Toc38313341"/>
       <w:r>
         <w:rPr>
           <w:rFonts w:eastAsia="Times New Roman"/>
@@ -4567,7 +4537,7 @@
         </w:rPr>
         <w:t xml:space="preserve"> Repository</w:t>
       </w:r>
-      <w:bookmarkEnd w:id="16"/>
+      <w:bookmarkEnd w:id="15"/>
     </w:p>
     <w:p>
       <w:pPr>
@@ -4584,7 +4554,7 @@
           <w:lang w:eastAsia="en-AU"/>
         </w:rPr>
         <w:drawing>
-          <wp:inline distT="0" distB="0" distL="0" distR="0" wp14:anchorId="312C9075" wp14:editId="41220F82">
+          <wp:inline distT="0" distB="0" distL="0" distR="0" wp14:anchorId="2F5C3E44" wp14:editId="00CD9172">
             <wp:extent cx="1141952" cy="221673"/>
             <wp:effectExtent l="19050" t="19050" r="20320" b="26035"/>
             <wp:docPr id="8" name="Picture 8"/>
@@ -4649,14 +4619,14 @@
         </w:numPr>
         <w:ind w:left="720" w:hanging="720"/>
       </w:pPr>
-      <w:bookmarkStart w:id="17" w:name="_Toc38313342"/>
+      <w:bookmarkStart w:id="16" w:name="_Toc38313342"/>
       <w:r>
         <w:t>Bitbucket p</w:t>
       </w:r>
       <w:r>
         <w:t>ermissions required:</w:t>
       </w:r>
-      <w:bookmarkEnd w:id="17"/>
+      <w:bookmarkEnd w:id="16"/>
     </w:p>
     <w:p>
       <w:pPr>
@@ -4681,16 +4651,10 @@
         <w:rPr>
           <w:lang w:eastAsia="en-AU"/>
         </w:rPr>
-        <w:t>repository:</w:t>
-      </w:r>
+        <w:t>repository:admin</w:t>
+      </w:r>
+      <w:proofErr w:type="spellEnd"/>
       <w:proofErr w:type="gramEnd"/>
-      <w:r>
-        <w:rPr>
-          <w:lang w:eastAsia="en-AU"/>
-        </w:rPr>
-        <w:t>admin</w:t>
-      </w:r>
-      <w:proofErr w:type="spellEnd"/>
       <w:r>
         <w:rPr>
           <w:lang w:eastAsia="en-AU"/>
@@ -4737,21 +4701,7 @@
         <w:rPr>
           <w:lang w:eastAsia="en-AU"/>
         </w:rPr>
-        <w:t>“</w:t>
-      </w:r>
-      <w:proofErr w:type="gramStart"/>
-      <w:r>
-        <w:rPr>
-          <w:lang w:eastAsia="en-AU"/>
-        </w:rPr>
-        <w:t>repository</w:t>
-      </w:r>
-      <w:proofErr w:type="gramEnd"/>
-      <w:r>
-        <w:rPr>
-          <w:lang w:eastAsia="en-AU"/>
-        </w:rPr>
-        <w:t>”</w:t>
+        <w:t>“repository”</w:t>
       </w:r>
       <w:r>
         <w:rPr>
@@ -4779,7 +4729,7 @@
           <w:lang w:eastAsia="en-AU"/>
         </w:rPr>
       </w:pPr>
-      <w:bookmarkStart w:id="18" w:name="_Toc38313343"/>
+      <w:bookmarkStart w:id="17" w:name="_Toc38313343"/>
       <w:r>
         <w:rPr>
           <w:rFonts w:eastAsia="Times New Roman"/>
@@ -4787,7 +4737,7 @@
         </w:rPr>
         <w:t>Inputs:</w:t>
       </w:r>
-      <w:bookmarkEnd w:id="18"/>
+      <w:bookmarkEnd w:id="17"/>
     </w:p>
     <w:p>
       <w:pPr>
@@ -5107,7 +5057,7 @@
           <w:lang w:eastAsia="en-AU"/>
         </w:rPr>
       </w:pPr>
-      <w:bookmarkStart w:id="19" w:name="_Toc38313344"/>
+      <w:bookmarkStart w:id="18" w:name="_Toc38313344"/>
       <w:r>
         <w:rPr>
           <w:rFonts w:eastAsia="Times New Roman"/>
@@ -5115,7 +5065,7 @@
         </w:rPr>
         <w:t>Outputs:</w:t>
       </w:r>
-      <w:bookmarkEnd w:id="19"/>
+      <w:bookmarkEnd w:id="18"/>
       <w:r>
         <w:rPr>
           <w:rFonts w:eastAsia="Times New Roman"/>
@@ -5218,7 +5168,7 @@
           <w:lang w:eastAsia="en-AU"/>
         </w:rPr>
       </w:pPr>
-      <w:bookmarkStart w:id="20" w:name="_Toc38313345"/>
+      <w:bookmarkStart w:id="19" w:name="_Toc38313345"/>
       <w:r>
         <w:rPr>
           <w:rFonts w:eastAsia="Times New Roman"/>
@@ -5226,7 +5176,7 @@
         </w:rPr>
         <w:t>Commit File</w:t>
       </w:r>
-      <w:bookmarkEnd w:id="20"/>
+      <w:bookmarkEnd w:id="19"/>
     </w:p>
     <w:p>
       <w:pPr>
@@ -5243,7 +5193,7 @@
           <w:lang w:eastAsia="en-AU"/>
         </w:rPr>
         <w:drawing>
-          <wp:inline distT="0" distB="0" distL="0" distR="0">
+          <wp:inline distT="0" distB="0" distL="0" distR="0" wp14:anchorId="6951749D" wp14:editId="74F39FB2">
             <wp:extent cx="878334" cy="186864"/>
             <wp:effectExtent l="19050" t="19050" r="17145" b="22860"/>
             <wp:docPr id="5" name="Picture 5"/>
@@ -5318,14 +5268,14 @@
         </w:numPr>
         <w:ind w:left="720" w:hanging="720"/>
       </w:pPr>
-      <w:bookmarkStart w:id="21" w:name="_Toc38313346"/>
+      <w:bookmarkStart w:id="20" w:name="_Toc38313346"/>
       <w:r>
         <w:t>Bitbucket p</w:t>
       </w:r>
       <w:r>
         <w:t>ermissions required:</w:t>
       </w:r>
-      <w:bookmarkEnd w:id="21"/>
+      <w:bookmarkEnd w:id="20"/>
     </w:p>
     <w:p>
       <w:pPr>
@@ -5350,16 +5300,10 @@
         <w:rPr>
           <w:lang w:eastAsia="en-AU"/>
         </w:rPr>
-        <w:t>repository:</w:t>
-      </w:r>
+        <w:t>repository:write</w:t>
+      </w:r>
+      <w:proofErr w:type="spellEnd"/>
       <w:proofErr w:type="gramEnd"/>
-      <w:r>
-        <w:rPr>
-          <w:lang w:eastAsia="en-AU"/>
-        </w:rPr>
-        <w:t>write</w:t>
-      </w:r>
-      <w:proofErr w:type="spellEnd"/>
       <w:r>
         <w:rPr>
           <w:lang w:eastAsia="en-AU"/>
@@ -5388,11 +5332,11 @@
         </w:numPr>
         <w:ind w:left="720" w:hanging="720"/>
       </w:pPr>
-      <w:bookmarkStart w:id="22" w:name="_Toc38313347"/>
+      <w:bookmarkStart w:id="21" w:name="_Toc38313347"/>
       <w:r>
         <w:t>Inputs:</w:t>
       </w:r>
-      <w:bookmarkEnd w:id="22"/>
+      <w:bookmarkEnd w:id="21"/>
     </w:p>
     <w:p>
       <w:pPr>
@@ -5885,7 +5829,7 @@
           <w:lang w:eastAsia="en-AU"/>
         </w:rPr>
       </w:pPr>
-      <w:bookmarkStart w:id="23" w:name="_Toc38313348"/>
+      <w:bookmarkStart w:id="22" w:name="_Toc38313348"/>
       <w:r>
         <w:rPr>
           <w:rFonts w:eastAsia="Times New Roman"/>
@@ -5893,7 +5837,7 @@
         </w:rPr>
         <w:t>Outputs:</w:t>
       </w:r>
-      <w:bookmarkEnd w:id="23"/>
+      <w:bookmarkEnd w:id="22"/>
     </w:p>
     <w:p>
       <w:pPr>
@@ -5942,7 +5886,7 @@
           <w:lang w:eastAsia="en-AU"/>
         </w:rPr>
       </w:pPr>
-      <w:bookmarkStart w:id="24" w:name="_Toc38313349"/>
+      <w:bookmarkStart w:id="23" w:name="_Toc38313349"/>
       <w:r>
         <w:rPr>
           <w:rFonts w:eastAsia="Times New Roman"/>
@@ -5951,7 +5895,7 @@
         <w:lastRenderedPageBreak/>
         <w:t>Bitbucket API Reference</w:t>
       </w:r>
-      <w:bookmarkEnd w:id="24"/>
+      <w:bookmarkEnd w:id="23"/>
     </w:p>
     <w:p>
       <w:pPr>
@@ -6000,14 +5944,14 @@
           <w:lang w:eastAsia="en-AU"/>
         </w:rPr>
       </w:pPr>
-      <w:bookmarkStart w:id="25" w:name="_Toc38313350"/>
+      <w:bookmarkStart w:id="24" w:name="_Toc38313350"/>
       <w:r>
         <w:rPr>
           <w:lang w:eastAsia="en-AU"/>
         </w:rPr>
         <w:t>Source Code Availability</w:t>
       </w:r>
-      <w:bookmarkEnd w:id="25"/>
+      <w:bookmarkEnd w:id="24"/>
     </w:p>
     <w:p>
       <w:pPr>
@@ -6044,7 +5988,7 @@
           <w:lang w:eastAsia="en-AU"/>
         </w:rPr>
       </w:pPr>
-      <w:bookmarkStart w:id="26" w:name="_Toc38313351"/>
+      <w:bookmarkStart w:id="25" w:name="_Toc38313351"/>
       <w:r>
         <w:rPr>
           <w:rFonts w:eastAsia="Times New Roman"/>
@@ -6052,36 +5996,36 @@
         </w:rPr>
         <w:t>Acknowledgements</w:t>
       </w:r>
+      <w:bookmarkEnd w:id="25"/>
+    </w:p>
+    <w:p>
+      <w:pPr>
+        <w:rPr>
+          <w:lang w:eastAsia="en-AU"/>
+        </w:rPr>
+      </w:pPr>
+      <w:r>
+        <w:rPr>
+          <w:lang w:eastAsia="en-AU"/>
+        </w:rPr>
+        <w:t>My custom activity set would not have been possible without creations and code from the following sources:</w:t>
+      </w:r>
+    </w:p>
+    <w:p>
+      <w:pPr>
+        <w:pStyle w:val="Heading2"/>
+        <w:rPr>
+          <w:lang w:eastAsia="en-AU"/>
+        </w:rPr>
+      </w:pPr>
+      <w:bookmarkStart w:id="26" w:name="_Toc38313352"/>
+      <w:r>
+        <w:rPr>
+          <w:lang w:eastAsia="en-AU"/>
+        </w:rPr>
+        <w:t>Code</w:t>
+      </w:r>
       <w:bookmarkEnd w:id="26"/>
-    </w:p>
-    <w:p>
-      <w:pPr>
-        <w:rPr>
-          <w:lang w:eastAsia="en-AU"/>
-        </w:rPr>
-      </w:pPr>
-      <w:r>
-        <w:rPr>
-          <w:lang w:eastAsia="en-AU"/>
-        </w:rPr>
-        <w:t>My custom activity set would not have been possible without creations and code from the following sources:</w:t>
-      </w:r>
-    </w:p>
-    <w:p>
-      <w:pPr>
-        <w:pStyle w:val="Heading2"/>
-        <w:rPr>
-          <w:lang w:eastAsia="en-AU"/>
-        </w:rPr>
-      </w:pPr>
-      <w:bookmarkStart w:id="27" w:name="_Toc38313352"/>
-      <w:r>
-        <w:rPr>
-          <w:lang w:eastAsia="en-AU"/>
-        </w:rPr>
-        <w:t>Code</w:t>
-      </w:r>
-      <w:bookmarkEnd w:id="27"/>
     </w:p>
     <w:p>
       <w:pPr>
@@ -6145,14 +6089,14 @@
           <w:lang w:eastAsia="en-AU"/>
         </w:rPr>
       </w:pPr>
-      <w:bookmarkStart w:id="28" w:name="_Toc38313353"/>
+      <w:bookmarkStart w:id="27" w:name="_Toc38313353"/>
       <w:r>
         <w:rPr>
           <w:lang w:eastAsia="en-AU"/>
         </w:rPr>
         <w:t>Icons and artwork</w:t>
       </w:r>
-      <w:bookmarkEnd w:id="28"/>
+      <w:bookmarkEnd w:id="27"/>
     </w:p>
     <w:p>
       <w:pPr>
@@ -6351,7 +6295,6 @@
         <w:t xml:space="preserve">Created by </w:t>
       </w:r>
       <w:hyperlink r:id="rId27" w:history="1">
-        <w:proofErr w:type="spellStart"/>
         <w:r>
           <w:rPr>
             <w:rStyle w:val="Hyperlink"/>
@@ -6359,17 +6302,7 @@
             <w:szCs w:val="21"/>
             <w:lang w:eastAsia="en-AU"/>
           </w:rPr>
-          <w:t>Gregor</w:t>
-        </w:r>
-        <w:proofErr w:type="spellEnd"/>
-        <w:r>
-          <w:rPr>
-            <w:rStyle w:val="Hyperlink"/>
-            <w:rFonts w:eastAsia="Times New Roman" w:cs="Arial"/>
-            <w:szCs w:val="21"/>
-            <w:lang w:eastAsia="en-AU"/>
-          </w:rPr>
-          <w:t xml:space="preserve"> </w:t>
+          <w:t xml:space="preserve">Gregor </w:t>
         </w:r>
         <w:proofErr w:type="spellStart"/>
         <w:r>
@@ -6665,29 +6598,46 @@
           <w:szCs w:val="21"/>
           <w:lang w:eastAsia="en-AU"/>
         </w:rPr>
+        <w:t xml:space="preserve">and </w:t>
+      </w:r>
+      <w:r>
+        <w:rPr>
+          <w:rFonts w:eastAsia="Times New Roman" w:cs="Arial"/>
+          <w:i/>
+          <w:iCs/>
+          <w:color w:val="000000"/>
+          <w:szCs w:val="21"/>
+          <w:lang w:eastAsia="en-AU"/>
+        </w:rPr>
+        <w:t>NuGet Package</w:t>
+      </w:r>
+      <w:r>
+        <w:rPr>
+          <w:rFonts w:eastAsia="Times New Roman" w:cs="Arial"/>
+          <w:color w:val="000000"/>
+          <w:szCs w:val="21"/>
+          <w:lang w:eastAsia="en-AU"/>
+        </w:rPr>
+        <w:t xml:space="preserve"> icon</w:t>
+      </w:r>
+      <w:r>
+        <w:rPr>
+          <w:rFonts w:eastAsia="Times New Roman" w:cs="Arial"/>
+          <w:color w:val="000000"/>
+          <w:szCs w:val="21"/>
+          <w:lang w:eastAsia="en-AU"/>
+        </w:rPr>
         <w:br/>
-        <w:t>U</w:t>
-      </w:r>
-      <w:r>
-        <w:rPr>
-          <w:rFonts w:eastAsia="Times New Roman" w:cs="Arial"/>
-          <w:color w:val="000000"/>
-          <w:szCs w:val="21"/>
-          <w:lang w:eastAsia="en-AU"/>
-        </w:rPr>
-        <w:t xml:space="preserve">sed according to </w:t>
-      </w:r>
-      <w:proofErr w:type="spellStart"/>
-      <w:r>
-        <w:rPr>
-          <w:rFonts w:eastAsia="Times New Roman" w:cs="Arial"/>
-          <w:color w:val="000000"/>
-          <w:szCs w:val="21"/>
-          <w:lang w:eastAsia="en-AU"/>
-        </w:rPr>
-        <w:t>Atlassian</w:t>
-      </w:r>
-      <w:proofErr w:type="spellEnd"/>
+      </w:r>
+      <w:r>
+        <w:rPr>
+          <w:rFonts w:eastAsia="Times New Roman" w:cs="Arial"/>
+          <w:color w:val="000000"/>
+          <w:szCs w:val="21"/>
+          <w:lang w:eastAsia="en-AU"/>
+        </w:rPr>
+        <w:t>Created by</w:t>
+      </w:r>
       <w:r>
         <w:rPr>
           <w:rFonts w:eastAsia="Times New Roman" w:cs="Arial"/>
@@ -6705,7 +6655,7 @@
             <w:szCs w:val="21"/>
             <w:lang w:eastAsia="en-AU"/>
           </w:rPr>
-          <w:t>guidelines</w:t>
+          <w:t>Flat Icons</w:t>
         </w:r>
       </w:hyperlink>
       <w:r>
@@ -6715,17 +6665,48 @@
           <w:szCs w:val="21"/>
           <w:lang w:eastAsia="en-AU"/>
         </w:rPr>
+        <w:t xml:space="preserve"> from </w:t>
+      </w:r>
+      <w:hyperlink r:id="rId34" w:history="1">
+        <w:r>
+          <w:rPr>
+            <w:rStyle w:val="Hyperlink"/>
+            <w:rFonts w:eastAsia="Times New Roman" w:cs="Arial"/>
+            <w:szCs w:val="21"/>
+            <w:lang w:eastAsia="en-AU"/>
+          </w:rPr>
+          <w:t>Flaticon</w:t>
+        </w:r>
+      </w:hyperlink>
+      <w:r>
+        <w:rPr>
+          <w:rFonts w:eastAsia="Times New Roman" w:cs="Arial"/>
+          <w:color w:val="000000"/>
+          <w:szCs w:val="21"/>
+          <w:lang w:eastAsia="en-AU"/>
+        </w:rPr>
+        <w:t xml:space="preserve"> according to this </w:t>
+      </w:r>
+      <w:hyperlink r:id="rId35" w:history="1">
+        <w:r>
+          <w:rPr>
+            <w:rStyle w:val="Hyperlink"/>
+            <w:rFonts w:eastAsia="Times New Roman" w:cs="Arial"/>
+            <w:szCs w:val="21"/>
+            <w:lang w:eastAsia="en-AU"/>
+          </w:rPr>
+          <w:t>licence</w:t>
+        </w:r>
+      </w:hyperlink>
+      <w:r>
+        <w:rPr>
+          <w:rFonts w:eastAsia="Times New Roman" w:cs="Arial"/>
+          <w:color w:val="000000"/>
+          <w:szCs w:val="21"/>
+          <w:lang w:eastAsia="en-AU"/>
+        </w:rPr>
         <w:t>.</w:t>
       </w:r>
-      <w:r>
-        <w:rPr>
-          <w:rFonts w:eastAsia="Times New Roman" w:cs="Arial"/>
-          <w:color w:val="000000"/>
-          <w:szCs w:val="21"/>
-          <w:lang w:eastAsia="en-AU"/>
-        </w:rPr>
-        <w:t xml:space="preserve"> </w:t>
-      </w:r>
     </w:p>
     <w:p>
       <w:pPr>
@@ -6735,7 +6716,7 @@
           <w:lang w:eastAsia="en-AU"/>
         </w:rPr>
       </w:pPr>
-      <w:bookmarkStart w:id="29" w:name="_Toc38313354"/>
+      <w:bookmarkStart w:id="28" w:name="_Toc38313354"/>
       <w:r>
         <w:rPr>
           <w:rFonts w:eastAsia="Times New Roman"/>
@@ -6743,7 +6724,7 @@
         </w:rPr>
         <w:t>People</w:t>
       </w:r>
-      <w:bookmarkEnd w:id="29"/>
+      <w:bookmarkEnd w:id="28"/>
     </w:p>
     <w:p>
       <w:pPr>
@@ -6769,7 +6750,7 @@
 </file>
 
 <file path=word/numbering.xml><?xml version="1.0" encoding="utf-8"?>
-<w:numbering xmlns:wpc="http://schemas.microsoft.com/office/word/2010/wordprocessingCanvas" xmlns:cx="http://schemas.microsoft.com/office/drawing/2014/chartex" xmlns:cx1="http://schemas.microsoft.com/office/drawing/2015/9/8/chartex" xmlns:mc="http://schemas.openxmlformats.org/markup-compatibility/2006" xmlns:o="urn:schemas-microsoft-com:office:office" xmlns:r="http://schemas.openxmlformats.org/officeDocument/2006/relationships" xmlns:m="http://schemas.openxmlformats.org/officeDocument/2006/math" xmlns:v="urn:schemas-microsoft-com:vml" xmlns:wp14="http://schemas.microsoft.com/office/word/2010/wordprocessingDrawing" xmlns:wp="http://schemas.openxmlformats.org/drawingml/2006/wordprocessingDrawing" xmlns:w10="urn:schemas-microsoft-com:office:word" xmlns:w="http://schemas.openxmlformats.org/wordprocessingml/2006/main" xmlns:w14="http://schemas.microsoft.com/office/word/2010/wordml" xmlns:w15="http://schemas.microsoft.com/office/word/2012/wordml" xmlns:w16se="http://schemas.microsoft.com/office/word/2015/wordml/symex" xmlns:wpg="http://schemas.microsoft.com/office/word/2010/wordprocessingGroup" xmlns:wpi="http://schemas.microsoft.com/office/word/2010/wordprocessingInk" xmlns:wne="http://schemas.microsoft.com/office/word/2006/wordml" xmlns:wps="http://schemas.microsoft.com/office/word/2010/wordprocessingShape" mc:Ignorable="w14 w15 w16se wp14">
+<w:numbering xmlns:wpc="http://schemas.microsoft.com/office/word/2010/wordprocessingCanvas" xmlns:cx="http://schemas.microsoft.com/office/drawing/2014/chartex" xmlns:cx1="http://schemas.microsoft.com/office/drawing/2015/9/8/chartex" xmlns:cx2="http://schemas.microsoft.com/office/drawing/2015/10/21/chartex" xmlns:cx3="http://schemas.microsoft.com/office/drawing/2016/5/9/chartex" xmlns:cx4="http://schemas.microsoft.com/office/drawing/2016/5/10/chartex" xmlns:cx5="http://schemas.microsoft.com/office/drawing/2016/5/11/chartex" xmlns:cx6="http://schemas.microsoft.com/office/drawing/2016/5/12/chartex" xmlns:cx7="http://schemas.microsoft.com/office/drawing/2016/5/13/chartex" xmlns:cx8="http://schemas.microsoft.com/office/drawing/2016/5/14/chartex" xmlns:mc="http://schemas.openxmlformats.org/markup-compatibility/2006" xmlns:aink="http://schemas.microsoft.com/office/drawing/2016/ink" xmlns:am3d="http://schemas.microsoft.com/office/drawing/2017/model3d" xmlns:o="urn:schemas-microsoft-com:office:office" xmlns:r="http://schemas.openxmlformats.org/officeDocument/2006/relationships" xmlns:m="http://schemas.openxmlformats.org/officeDocument/2006/math" xmlns:v="urn:schemas-microsoft-com:vml" xmlns:wp14="http://schemas.microsoft.com/office/word/2010/wordprocessingDrawing" xmlns:wp="http://schemas.openxmlformats.org/drawingml/2006/wordprocessingDrawing" xmlns:w10="urn:schemas-microsoft-com:office:word" xmlns:w="http://schemas.openxmlformats.org/wordprocessingml/2006/main" xmlns:w14="http://schemas.microsoft.com/office/word/2010/wordml" xmlns:w15="http://schemas.microsoft.com/office/word/2012/wordml" xmlns:w16cex="http://schemas.microsoft.com/office/word/2018/wordml/cex" xmlns:w16cid="http://schemas.microsoft.com/office/word/2016/wordml/cid" xmlns:w16="http://schemas.microsoft.com/office/word/2018/wordml" xmlns:w16se="http://schemas.microsoft.com/office/word/2015/wordml/symex" xmlns:wpg="http://schemas.microsoft.com/office/word/2010/wordprocessingGroup" xmlns:wpi="http://schemas.microsoft.com/office/word/2010/wordprocessingInk" xmlns:wne="http://schemas.microsoft.com/office/word/2006/wordml" xmlns:wps="http://schemas.microsoft.com/office/word/2010/wordprocessingShape" mc:Ignorable="w14 w15 w16se w16cid w16 w16cex wp14">
   <w:abstractNum w:abstractNumId="0" w15:restartNumberingAfterBreak="0">
     <w:nsid w:val="160334BC"/>
     <w:multiLevelType w:val="hybridMultilevel"/>
@@ -8444,7 +8425,7 @@
 </file>
 
 <file path=word/styles.xml><?xml version="1.0" encoding="utf-8"?>
-<w:styles xmlns:mc="http://schemas.openxmlformats.org/markup-compatibility/2006" xmlns:r="http://schemas.openxmlformats.org/officeDocument/2006/relationships" xmlns:w="http://schemas.openxmlformats.org/wordprocessingml/2006/main" xmlns:w14="http://schemas.microsoft.com/office/word/2010/wordml" xmlns:w15="http://schemas.microsoft.com/office/word/2012/wordml" xmlns:w16se="http://schemas.microsoft.com/office/word/2015/wordml/symex" mc:Ignorable="w14 w15 w16se">
+<w:styles xmlns:mc="http://schemas.openxmlformats.org/markup-compatibility/2006" xmlns:r="http://schemas.openxmlformats.org/officeDocument/2006/relationships" xmlns:w="http://schemas.openxmlformats.org/wordprocessingml/2006/main" xmlns:w14="http://schemas.microsoft.com/office/word/2010/wordml" xmlns:w15="http://schemas.microsoft.com/office/word/2012/wordml" xmlns:w16cex="http://schemas.microsoft.com/office/word/2018/wordml/cex" xmlns:w16cid="http://schemas.microsoft.com/office/word/2016/wordml/cid" xmlns:w16="http://schemas.microsoft.com/office/word/2018/wordml" xmlns:w16se="http://schemas.microsoft.com/office/word/2015/wordml/symex" mc:Ignorable="w14 w15 w16se w16cid w16 w16cex">
   <w:docDefaults>
     <w:rPrDefault>
       <w:rPr>
@@ -8460,7 +8441,7 @@
       </w:pPr>
     </w:pPrDefault>
   </w:docDefaults>
-  <w:latentStyles w:defLockedState="0" w:defUIPriority="99" w:defSemiHidden="0" w:defUnhideWhenUsed="0" w:defQFormat="0" w:count="371">
+  <w:latentStyles w:defLockedState="0" w:defUIPriority="99" w:defSemiHidden="0" w:defUnhideWhenUsed="0" w:defQFormat="0" w:count="376">
     <w:lsdException w:name="Normal" w:uiPriority="0" w:qFormat="1"/>
     <w:lsdException w:name="heading 1" w:uiPriority="9" w:qFormat="1"/>
     <w:lsdException w:name="heading 2" w:semiHidden="1" w:uiPriority="9" w:unhideWhenUsed="1" w:qFormat="1"/>
@@ -8566,7 +8547,6 @@
     <w:lsdException w:name="HTML Sample" w:semiHidden="1" w:unhideWhenUsed="1"/>
     <w:lsdException w:name="HTML Typewriter" w:semiHidden="1" w:unhideWhenUsed="1"/>
     <w:lsdException w:name="HTML Variable" w:semiHidden="1" w:unhideWhenUsed="1"/>
-    <w:lsdException w:name="Normal Table" w:semiHidden="1" w:unhideWhenUsed="1"/>
     <w:lsdException w:name="annotation subject" w:semiHidden="1" w:unhideWhenUsed="1"/>
     <w:lsdException w:name="No List" w:semiHidden="1" w:unhideWhenUsed="1"/>
     <w:lsdException w:name="Outline List 1" w:semiHidden="1" w:unhideWhenUsed="1"/>
@@ -8609,11 +8589,8 @@
     <w:lsdException w:name="Table Contemporary" w:semiHidden="1" w:unhideWhenUsed="1"/>
     <w:lsdException w:name="Table Elegant" w:semiHidden="1" w:unhideWhenUsed="1"/>
     <w:lsdException w:name="Table Professional" w:semiHidden="1" w:unhideWhenUsed="1"/>
-    <w:lsdException w:name="Table Subtle 1" w:semiHidden="1" w:unhideWhenUsed="1"/>
     <w:lsdException w:name="Table Subtle 2" w:semiHidden="1" w:unhideWhenUsed="1"/>
     <w:lsdException w:name="Table Web 1" w:semiHidden="1" w:unhideWhenUsed="1"/>
-    <w:lsdException w:name="Table Web 2" w:semiHidden="1" w:unhideWhenUsed="1"/>
-    <w:lsdException w:name="Table Web 3" w:semiHidden="1" w:unhideWhenUsed="1"/>
     <w:lsdException w:name="Balloon Text" w:semiHidden="1" w:unhideWhenUsed="1"/>
     <w:lsdException w:name="Table Grid" w:uiPriority="39"/>
     <w:lsdException w:name="Table Theme" w:semiHidden="1" w:unhideWhenUsed="1"/>
@@ -8832,6 +8809,11 @@
     <w:lsdException w:name="List Table 5 Dark Accent 6" w:uiPriority="50"/>
     <w:lsdException w:name="List Table 6 Colorful Accent 6" w:uiPriority="51"/>
     <w:lsdException w:name="List Table 7 Colorful Accent 6" w:uiPriority="52"/>
+    <w:lsdException w:name="Mention" w:semiHidden="1" w:unhideWhenUsed="1"/>
+    <w:lsdException w:name="Smart Hyperlink" w:semiHidden="1" w:unhideWhenUsed="1"/>
+    <w:lsdException w:name="Hashtag" w:semiHidden="1" w:unhideWhenUsed="1"/>
+    <w:lsdException w:name="Unresolved Mention" w:semiHidden="1" w:unhideWhenUsed="1"/>
+    <w:lsdException w:name="Smart Link" w:semiHidden="1" w:unhideWhenUsed="1"/>
   </w:latentStyles>
   <w:style w:type="paragraph" w:default="1" w:styleId="Normal">
     <w:name w:val="Normal"/>
@@ -9328,6 +9310,18 @@
       <w:ind w:left="420"/>
     </w:pPr>
   </w:style>
+  <w:style w:type="character" w:styleId="UnresolvedMention">
+    <w:name w:val="Unresolved Mention"/>
+    <w:basedOn w:val="DefaultParagraphFont"/>
+    <w:uiPriority w:val="99"/>
+    <w:semiHidden/>
+    <w:unhideWhenUsed/>
+    <w:rsid w:val="00C05F65"/>
+    <w:rPr>
+      <w:color w:val="605E5C"/>
+      <w:shd w:val="clear" w:color="auto" w:fill="E1DFDD"/>
+    </w:rPr>
+  </w:style>
 </w:styles>
 </file>
 
@@ -9597,7 +9591,7 @@
 </file>
 
 <file path=customXml/itemProps1.xml><?xml version="1.0" encoding="utf-8"?>
-<ds:datastoreItem xmlns:ds="http://schemas.openxmlformats.org/officeDocument/2006/customXml" ds:itemID="{08B8D184-1EAE-4BF5-8F37-7A7AAC31846C}">
+<ds:datastoreItem xmlns:ds="http://schemas.openxmlformats.org/officeDocument/2006/customXml" ds:itemID="{3536F645-C91D-4F37-B5B3-805C7B19E398}">
   <ds:schemaRefs>
     <ds:schemaRef ds:uri="http://schemas.openxmlformats.org/officeDocument/2006/bibliography"/>
   </ds:schemaRefs>

</xml_diff>